<commit_message>
Alternative Solution Chapter Done. Feasibility Matrix started
</commit_message>
<xml_diff>
--- a/Deliverables Senior Project/Deliverable1-VirtualQueue.docx
+++ b/Deliverables Senior Project/Deliverable1-VirtualQueue.docx
@@ -1106,17 +1106,7 @@
               <w:sz w:val="32"/>
               <w:szCs w:val="32"/>
             </w:rPr>
-            <w:t>Conten</w:t>
-          </w:r>
-          <w:bookmarkStart w:id="0" w:name="_GoBack"/>
-          <w:bookmarkEnd w:id="0"/>
-          <w:r>
-            <w:rPr>
-              <w:color w:val="auto"/>
-              <w:sz w:val="32"/>
-              <w:szCs w:val="32"/>
-            </w:rPr>
-            <w:t>ts</w:t>
+            <w:t>Contents</w:t>
           </w:r>
         </w:p>
         <w:p>
@@ -1164,7 +1154,7 @@
             <w:rPr>
               <w:noProof/>
             </w:rPr>
-            <w:instrText xml:space="preserve"> PAGEREF _Toc271751783 \h </w:instrText>
+            <w:instrText xml:space="preserve"> PAGEREF _Toc273358651 \h </w:instrText>
           </w:r>
           <w:r>
             <w:rPr>
@@ -1226,7 +1216,7 @@
             <w:rPr>
               <w:noProof/>
             </w:rPr>
-            <w:instrText xml:space="preserve"> PAGEREF _Toc271751784 \h </w:instrText>
+            <w:instrText xml:space="preserve"> PAGEREF _Toc273358652 \h </w:instrText>
           </w:r>
           <w:r>
             <w:rPr>
@@ -1288,7 +1278,7 @@
             <w:rPr>
               <w:noProof/>
             </w:rPr>
-            <w:instrText xml:space="preserve"> PAGEREF _Toc271751785 \h </w:instrText>
+            <w:instrText xml:space="preserve"> PAGEREF _Toc273358653 \h </w:instrText>
           </w:r>
           <w:r>
             <w:rPr>
@@ -1350,7 +1340,7 @@
             <w:rPr>
               <w:noProof/>
             </w:rPr>
-            <w:instrText xml:space="preserve"> PAGEREF _Toc271751786 \h </w:instrText>
+            <w:instrText xml:space="preserve"> PAGEREF _Toc273358654 \h </w:instrText>
           </w:r>
           <w:r>
             <w:rPr>
@@ -1412,7 +1402,7 @@
             <w:rPr>
               <w:noProof/>
             </w:rPr>
-            <w:instrText xml:space="preserve"> PAGEREF _Toc271751787 \h </w:instrText>
+            <w:instrText xml:space="preserve"> PAGEREF _Toc273358655 \h </w:instrText>
           </w:r>
           <w:r>
             <w:rPr>
@@ -1474,7 +1464,7 @@
             <w:rPr>
               <w:noProof/>
             </w:rPr>
-            <w:instrText xml:space="preserve"> PAGEREF _Toc271751788 \h </w:instrText>
+            <w:instrText xml:space="preserve"> PAGEREF _Toc273358656 \h </w:instrText>
           </w:r>
           <w:r>
             <w:rPr>
@@ -1536,7 +1526,7 @@
             <w:rPr>
               <w:noProof/>
             </w:rPr>
-            <w:instrText xml:space="preserve"> PAGEREF _Toc271751789 \h </w:instrText>
+            <w:instrText xml:space="preserve"> PAGEREF _Toc273358657 \h </w:instrText>
           </w:r>
           <w:r>
             <w:rPr>
@@ -1598,7 +1588,7 @@
             <w:rPr>
               <w:noProof/>
             </w:rPr>
-            <w:instrText xml:space="preserve"> PAGEREF _Toc271751790 \h </w:instrText>
+            <w:instrText xml:space="preserve"> PAGEREF _Toc273358658 \h </w:instrText>
           </w:r>
           <w:r>
             <w:rPr>
@@ -1660,7 +1650,7 @@
             <w:rPr>
               <w:noProof/>
             </w:rPr>
-            <w:instrText xml:space="preserve"> PAGEREF _Toc271751791 \h </w:instrText>
+            <w:instrText xml:space="preserve"> PAGEREF _Toc273358659 \h </w:instrText>
           </w:r>
           <w:r>
             <w:rPr>
@@ -1722,7 +1712,7 @@
             <w:rPr>
               <w:noProof/>
             </w:rPr>
-            <w:instrText xml:space="preserve"> PAGEREF _Toc271751792 \h </w:instrText>
+            <w:instrText xml:space="preserve"> PAGEREF _Toc273358660 \h </w:instrText>
           </w:r>
           <w:r>
             <w:rPr>
@@ -1784,7 +1774,7 @@
             <w:rPr>
               <w:noProof/>
             </w:rPr>
-            <w:instrText xml:space="preserve"> PAGEREF _Toc271751793 \h </w:instrText>
+            <w:instrText xml:space="preserve"> PAGEREF _Toc273358661 \h </w:instrText>
           </w:r>
           <w:r>
             <w:rPr>
@@ -1846,7 +1836,7 @@
             <w:rPr>
               <w:noProof/>
             </w:rPr>
-            <w:instrText xml:space="preserve"> PAGEREF _Toc271751794 \h </w:instrText>
+            <w:instrText xml:space="preserve"> PAGEREF _Toc273358662 \h </w:instrText>
           </w:r>
           <w:r>
             <w:rPr>
@@ -1890,7 +1880,7 @@
               <w:rFonts w:ascii="Times New Roman" w:eastAsia="Times New Roman" w:hAnsi="Times New Roman" w:cs="Times New Roman"/>
               <w:noProof/>
             </w:rPr>
-            <w:t>2.4.3.      Analysis of Alternatives (See Appendix C – Feasibility Matrix)</w:t>
+            <w:t>2.4.3.      Analysis of Alternatives (See Appendix B – Feasibility Matrix)</w:t>
           </w:r>
           <w:r>
             <w:rPr>
@@ -1908,7 +1898,7 @@
             <w:rPr>
               <w:noProof/>
             </w:rPr>
-            <w:instrText xml:space="preserve"> PAGEREF _Toc271751795 \h </w:instrText>
+            <w:instrText xml:space="preserve"> PAGEREF _Toc273358663 \h </w:instrText>
           </w:r>
           <w:r>
             <w:rPr>
@@ -1977,7 +1967,7 @@
             <w:rPr>
               <w:noProof/>
             </w:rPr>
-            <w:instrText xml:space="preserve"> PAGEREF _Toc271751796 \h </w:instrText>
+            <w:instrText xml:space="preserve"> PAGEREF _Toc273358664 \h </w:instrText>
           </w:r>
           <w:r>
             <w:rPr>
@@ -1995,6 +1985,254 @@
               <w:noProof/>
             </w:rPr>
             <w:t>9</w:t>
+          </w:r>
+          <w:r>
+            <w:rPr>
+              <w:noProof/>
+            </w:rPr>
+            <w:fldChar w:fldCharType="end"/>
+          </w:r>
+        </w:p>
+        <w:p>
+          <w:pPr>
+            <w:pStyle w:val="TOC2"/>
+            <w:tabs>
+              <w:tab w:val="right" w:leader="dot" w:pos="8630"/>
+            </w:tabs>
+            <w:rPr>
+              <w:noProof/>
+              <w:sz w:val="24"/>
+              <w:szCs w:val="24"/>
+              <w:lang w:eastAsia="ja-JP"/>
+            </w:rPr>
+          </w:pPr>
+          <w:r>
+            <w:rPr>
+              <w:rFonts w:ascii="Times New Roman" w:eastAsia="Times New Roman" w:hAnsi="Times New Roman" w:cs="Times New Roman"/>
+              <w:noProof/>
+            </w:rPr>
+            <w:t>3.1.   Project Organization</w:t>
+          </w:r>
+          <w:r>
+            <w:rPr>
+              <w:noProof/>
+            </w:rPr>
+            <w:tab/>
+          </w:r>
+          <w:r>
+            <w:rPr>
+              <w:noProof/>
+            </w:rPr>
+            <w:fldChar w:fldCharType="begin"/>
+          </w:r>
+          <w:r>
+            <w:rPr>
+              <w:noProof/>
+            </w:rPr>
+            <w:instrText xml:space="preserve"> PAGEREF _Toc273358665 \h </w:instrText>
+          </w:r>
+          <w:r>
+            <w:rPr>
+              <w:noProof/>
+            </w:rPr>
+          </w:r>
+          <w:r>
+            <w:rPr>
+              <w:noProof/>
+            </w:rPr>
+            <w:fldChar w:fldCharType="separate"/>
+          </w:r>
+          <w:r>
+            <w:rPr>
+              <w:noProof/>
+            </w:rPr>
+            <w:t>10</w:t>
+          </w:r>
+          <w:r>
+            <w:rPr>
+              <w:noProof/>
+            </w:rPr>
+            <w:fldChar w:fldCharType="end"/>
+          </w:r>
+        </w:p>
+        <w:p>
+          <w:pPr>
+            <w:pStyle w:val="TOC3"/>
+            <w:tabs>
+              <w:tab w:val="right" w:leader="dot" w:pos="8630"/>
+            </w:tabs>
+            <w:rPr>
+              <w:noProof/>
+              <w:sz w:val="24"/>
+              <w:szCs w:val="24"/>
+              <w:lang w:eastAsia="ja-JP"/>
+            </w:rPr>
+          </w:pPr>
+          <w:r>
+            <w:rPr>
+              <w:rFonts w:ascii="Times New Roman" w:eastAsia="Times New Roman" w:hAnsi="Times New Roman" w:cs="Times New Roman"/>
+              <w:noProof/>
+            </w:rPr>
+            <w:t>3.1.1.      Project Personnel Organization</w:t>
+          </w:r>
+          <w:r>
+            <w:rPr>
+              <w:noProof/>
+            </w:rPr>
+            <w:tab/>
+          </w:r>
+          <w:r>
+            <w:rPr>
+              <w:noProof/>
+            </w:rPr>
+            <w:fldChar w:fldCharType="begin"/>
+          </w:r>
+          <w:r>
+            <w:rPr>
+              <w:noProof/>
+            </w:rPr>
+            <w:instrText xml:space="preserve"> PAGEREF _Toc273358666 \h </w:instrText>
+          </w:r>
+          <w:r>
+            <w:rPr>
+              <w:noProof/>
+            </w:rPr>
+          </w:r>
+          <w:r>
+            <w:rPr>
+              <w:noProof/>
+            </w:rPr>
+            <w:fldChar w:fldCharType="separate"/>
+          </w:r>
+          <w:r>
+            <w:rPr>
+              <w:noProof/>
+            </w:rPr>
+            <w:t>10</w:t>
+          </w:r>
+          <w:r>
+            <w:rPr>
+              <w:noProof/>
+            </w:rPr>
+            <w:fldChar w:fldCharType="end"/>
+          </w:r>
+        </w:p>
+        <w:p>
+          <w:pPr>
+            <w:pStyle w:val="TOC3"/>
+            <w:tabs>
+              <w:tab w:val="right" w:leader="dot" w:pos="8630"/>
+            </w:tabs>
+            <w:rPr>
+              <w:noProof/>
+              <w:sz w:val="24"/>
+              <w:szCs w:val="24"/>
+              <w:lang w:eastAsia="ja-JP"/>
+            </w:rPr>
+          </w:pPr>
+          <w:r>
+            <w:rPr>
+              <w:rFonts w:ascii="Times New Roman" w:eastAsia="Times New Roman" w:hAnsi="Times New Roman" w:cs="Times New Roman"/>
+              <w:noProof/>
+            </w:rPr>
+            <w:t>3.1.2.      Hardware and Software Resources</w:t>
+          </w:r>
+          <w:r>
+            <w:rPr>
+              <w:noProof/>
+            </w:rPr>
+            <w:tab/>
+          </w:r>
+          <w:r>
+            <w:rPr>
+              <w:noProof/>
+            </w:rPr>
+            <w:fldChar w:fldCharType="begin"/>
+          </w:r>
+          <w:r>
+            <w:rPr>
+              <w:noProof/>
+            </w:rPr>
+            <w:instrText xml:space="preserve"> PAGEREF _Toc273358667 \h </w:instrText>
+          </w:r>
+          <w:r>
+            <w:rPr>
+              <w:noProof/>
+            </w:rPr>
+          </w:r>
+          <w:r>
+            <w:rPr>
+              <w:noProof/>
+            </w:rPr>
+            <w:fldChar w:fldCharType="separate"/>
+          </w:r>
+          <w:r>
+            <w:rPr>
+              <w:noProof/>
+            </w:rPr>
+            <w:t>10</w:t>
+          </w:r>
+          <w:r>
+            <w:rPr>
+              <w:noProof/>
+            </w:rPr>
+            <w:fldChar w:fldCharType="end"/>
+          </w:r>
+        </w:p>
+        <w:p>
+          <w:pPr>
+            <w:pStyle w:val="TOC2"/>
+            <w:tabs>
+              <w:tab w:val="right" w:leader="dot" w:pos="8630"/>
+            </w:tabs>
+            <w:rPr>
+              <w:noProof/>
+              <w:sz w:val="24"/>
+              <w:szCs w:val="24"/>
+              <w:lang w:eastAsia="ja-JP"/>
+            </w:rPr>
+          </w:pPr>
+          <w:r>
+            <w:rPr>
+              <w:rFonts w:ascii="Times New Roman" w:eastAsia="Times New Roman" w:hAnsi="Times New Roman" w:cs="Times New Roman"/>
+              <w:noProof/>
+            </w:rPr>
+            <w:t>3.2   Identification of Tasks, Milestones and Deliverables (work breakdown)</w:t>
+          </w:r>
+          <w:r>
+            <w:rPr>
+              <w:noProof/>
+            </w:rPr>
+            <w:tab/>
+          </w:r>
+          <w:r>
+            <w:rPr>
+              <w:noProof/>
+            </w:rPr>
+            <w:fldChar w:fldCharType="begin"/>
+          </w:r>
+          <w:r>
+            <w:rPr>
+              <w:noProof/>
+            </w:rPr>
+            <w:instrText xml:space="preserve"> PAGEREF _Toc273358668 \h </w:instrText>
+          </w:r>
+          <w:r>
+            <w:rPr>
+              <w:noProof/>
+            </w:rPr>
+          </w:r>
+          <w:r>
+            <w:rPr>
+              <w:noProof/>
+            </w:rPr>
+            <w:fldChar w:fldCharType="separate"/>
+          </w:r>
+          <w:r>
+            <w:rPr>
+              <w:noProof/>
+            </w:rPr>
+            <w:t>12</w:t>
           </w:r>
           <w:r>
             <w:rPr>
@@ -2021,7 +2259,7 @@
               <w:rFonts w:ascii="Times New Roman" w:eastAsia="Times New Roman" w:hAnsi="Times New Roman" w:cs="Times New Roman"/>
               <w:noProof/>
             </w:rPr>
-            <w:t>3.  Project Plan</w:t>
+            <w:t>4. Appendix</w:t>
           </w:r>
           <w:r>
             <w:rPr>
@@ -2039,7 +2277,7 @@
             <w:rPr>
               <w:noProof/>
             </w:rPr>
-            <w:instrText xml:space="preserve"> PAGEREF _Toc271751797 \h </w:instrText>
+            <w:instrText xml:space="preserve"> PAGEREF _Toc273358669 \h </w:instrText>
           </w:r>
           <w:r>
             <w:rPr>
@@ -2056,7 +2294,7 @@
             <w:rPr>
               <w:noProof/>
             </w:rPr>
-            <w:t>10</w:t>
+            <w:t>12</w:t>
           </w:r>
           <w:r>
             <w:rPr>
@@ -2083,7 +2321,7 @@
               <w:rFonts w:ascii="Times New Roman" w:eastAsia="Times New Roman" w:hAnsi="Times New Roman" w:cs="Times New Roman"/>
               <w:noProof/>
             </w:rPr>
-            <w:t>3.1.   Project Organization</w:t>
+            <w:t>4.1   Appendix A - Project Performance</w:t>
           </w:r>
           <w:r>
             <w:rPr>
@@ -2101,7 +2339,7 @@
             <w:rPr>
               <w:noProof/>
             </w:rPr>
-            <w:instrText xml:space="preserve"> PAGEREF _Toc271751798 \h </w:instrText>
+            <w:instrText xml:space="preserve"> PAGEREF _Toc273358670 \h </w:instrText>
           </w:r>
           <w:r>
             <w:rPr>
@@ -2118,131 +2356,7 @@
             <w:rPr>
               <w:noProof/>
             </w:rPr>
-            <w:t>10</w:t>
-          </w:r>
-          <w:r>
-            <w:rPr>
-              <w:noProof/>
-            </w:rPr>
-            <w:fldChar w:fldCharType="end"/>
-          </w:r>
-        </w:p>
-        <w:p>
-          <w:pPr>
-            <w:pStyle w:val="TOC3"/>
-            <w:tabs>
-              <w:tab w:val="right" w:leader="dot" w:pos="8630"/>
-            </w:tabs>
-            <w:rPr>
-              <w:noProof/>
-              <w:sz w:val="24"/>
-              <w:szCs w:val="24"/>
-              <w:lang w:eastAsia="ja-JP"/>
-            </w:rPr>
-          </w:pPr>
-          <w:r>
-            <w:rPr>
-              <w:rFonts w:ascii="Times New Roman" w:eastAsia="Times New Roman" w:hAnsi="Times New Roman" w:cs="Times New Roman"/>
-              <w:noProof/>
-            </w:rPr>
-            <w:t>3.1.1.      Project Personnel Organization</w:t>
-          </w:r>
-          <w:r>
-            <w:rPr>
-              <w:noProof/>
-            </w:rPr>
-            <w:tab/>
-          </w:r>
-          <w:r>
-            <w:rPr>
-              <w:noProof/>
-            </w:rPr>
-            <w:fldChar w:fldCharType="begin"/>
-          </w:r>
-          <w:r>
-            <w:rPr>
-              <w:noProof/>
-            </w:rPr>
-            <w:instrText xml:space="preserve"> PAGEREF _Toc271751799 \h </w:instrText>
-          </w:r>
-          <w:r>
-            <w:rPr>
-              <w:noProof/>
-            </w:rPr>
-          </w:r>
-          <w:r>
-            <w:rPr>
-              <w:noProof/>
-            </w:rPr>
-            <w:fldChar w:fldCharType="separate"/>
-          </w:r>
-          <w:r>
-            <w:rPr>
-              <w:noProof/>
-            </w:rPr>
-            <w:t>10</w:t>
-          </w:r>
-          <w:r>
-            <w:rPr>
-              <w:noProof/>
-            </w:rPr>
-            <w:fldChar w:fldCharType="end"/>
-          </w:r>
-        </w:p>
-        <w:p>
-          <w:pPr>
-            <w:pStyle w:val="TOC3"/>
-            <w:tabs>
-              <w:tab w:val="right" w:leader="dot" w:pos="8630"/>
-            </w:tabs>
-            <w:rPr>
-              <w:noProof/>
-              <w:sz w:val="24"/>
-              <w:szCs w:val="24"/>
-              <w:lang w:eastAsia="ja-JP"/>
-            </w:rPr>
-          </w:pPr>
-          <w:r>
-            <w:rPr>
-              <w:rFonts w:ascii="Times New Roman" w:eastAsia="Times New Roman" w:hAnsi="Times New Roman" w:cs="Times New Roman"/>
-              <w:noProof/>
-            </w:rPr>
-            <w:t>3.1.2.      Hardware and Software Resources</w:t>
-          </w:r>
-          <w:r>
-            <w:rPr>
-              <w:noProof/>
-            </w:rPr>
-            <w:tab/>
-          </w:r>
-          <w:r>
-            <w:rPr>
-              <w:noProof/>
-            </w:rPr>
-            <w:fldChar w:fldCharType="begin"/>
-          </w:r>
-          <w:r>
-            <w:rPr>
-              <w:noProof/>
-            </w:rPr>
-            <w:instrText xml:space="preserve"> PAGEREF _Toc271751800 \h </w:instrText>
-          </w:r>
-          <w:r>
-            <w:rPr>
-              <w:noProof/>
-            </w:rPr>
-          </w:r>
-          <w:r>
-            <w:rPr>
-              <w:noProof/>
-            </w:rPr>
-            <w:fldChar w:fldCharType="separate"/>
-          </w:r>
-          <w:r>
-            <w:rPr>
-              <w:noProof/>
-            </w:rPr>
-            <w:t>10</w:t>
+            <w:t>12</w:t>
           </w:r>
           <w:r>
             <w:rPr>
@@ -2269,7 +2383,7 @@
               <w:rFonts w:ascii="Times New Roman" w:eastAsia="Times New Roman" w:hAnsi="Times New Roman" w:cs="Times New Roman"/>
               <w:noProof/>
             </w:rPr>
-            <w:t>3.2   Identification of Tasks, Milestones and Deliverables (work breakdown)</w:t>
+            <w:t>4.2.   Appendix B – Feasibility Matrix</w:t>
           </w:r>
           <w:r>
             <w:rPr>
@@ -2287,7 +2401,7 @@
             <w:rPr>
               <w:noProof/>
             </w:rPr>
-            <w:instrText xml:space="preserve"> PAGEREF _Toc271751801 \h </w:instrText>
+            <w:instrText xml:space="preserve"> PAGEREF _Toc273358671 \h </w:instrText>
           </w:r>
           <w:r>
             <w:rPr>
@@ -2304,7 +2418,131 @@
             <w:rPr>
               <w:noProof/>
             </w:rPr>
-            <w:t>11</w:t>
+            <w:t>12</w:t>
+          </w:r>
+          <w:r>
+            <w:rPr>
+              <w:noProof/>
+            </w:rPr>
+            <w:fldChar w:fldCharType="end"/>
+          </w:r>
+        </w:p>
+        <w:p>
+          <w:pPr>
+            <w:pStyle w:val="TOC2"/>
+            <w:tabs>
+              <w:tab w:val="right" w:leader="dot" w:pos="8630"/>
+            </w:tabs>
+            <w:rPr>
+              <w:noProof/>
+              <w:sz w:val="24"/>
+              <w:szCs w:val="24"/>
+              <w:lang w:eastAsia="ja-JP"/>
+            </w:rPr>
+          </w:pPr>
+          <w:r>
+            <w:rPr>
+              <w:rFonts w:ascii="Times New Roman" w:eastAsia="Times New Roman" w:hAnsi="Times New Roman" w:cs="Times New Roman"/>
+              <w:noProof/>
+            </w:rPr>
+            <w:t>4.3.   Appendix C – Cost Matrix</w:t>
+          </w:r>
+          <w:r>
+            <w:rPr>
+              <w:noProof/>
+            </w:rPr>
+            <w:tab/>
+          </w:r>
+          <w:r>
+            <w:rPr>
+              <w:noProof/>
+            </w:rPr>
+            <w:fldChar w:fldCharType="begin"/>
+          </w:r>
+          <w:r>
+            <w:rPr>
+              <w:noProof/>
+            </w:rPr>
+            <w:instrText xml:space="preserve"> PAGEREF _Toc273358672 \h </w:instrText>
+          </w:r>
+          <w:r>
+            <w:rPr>
+              <w:noProof/>
+            </w:rPr>
+          </w:r>
+          <w:r>
+            <w:rPr>
+              <w:noProof/>
+            </w:rPr>
+            <w:fldChar w:fldCharType="separate"/>
+          </w:r>
+          <w:r>
+            <w:rPr>
+              <w:noProof/>
+            </w:rPr>
+            <w:t>13</w:t>
+          </w:r>
+          <w:r>
+            <w:rPr>
+              <w:noProof/>
+            </w:rPr>
+            <w:fldChar w:fldCharType="end"/>
+          </w:r>
+        </w:p>
+        <w:p>
+          <w:pPr>
+            <w:pStyle w:val="TOC2"/>
+            <w:tabs>
+              <w:tab w:val="right" w:leader="dot" w:pos="8630"/>
+            </w:tabs>
+            <w:rPr>
+              <w:noProof/>
+              <w:sz w:val="24"/>
+              <w:szCs w:val="24"/>
+              <w:lang w:eastAsia="ja-JP"/>
+            </w:rPr>
+          </w:pPr>
+          <w:r>
+            <w:rPr>
+              <w:rFonts w:ascii="Times New Roman" w:eastAsia="Times New Roman" w:hAnsi="Times New Roman" w:cs="Times New Roman"/>
+              <w:noProof/>
+            </w:rPr>
+            <w:t>4.4.   Appendix D - Diary of Meetings</w:t>
+          </w:r>
+          <w:r>
+            <w:rPr>
+              <w:noProof/>
+            </w:rPr>
+            <w:tab/>
+          </w:r>
+          <w:r>
+            <w:rPr>
+              <w:noProof/>
+            </w:rPr>
+            <w:fldChar w:fldCharType="begin"/>
+          </w:r>
+          <w:r>
+            <w:rPr>
+              <w:noProof/>
+            </w:rPr>
+            <w:instrText xml:space="preserve"> PAGEREF _Toc273358673 \h </w:instrText>
+          </w:r>
+          <w:r>
+            <w:rPr>
+              <w:noProof/>
+            </w:rPr>
+          </w:r>
+          <w:r>
+            <w:rPr>
+              <w:noProof/>
+            </w:rPr>
+            <w:fldChar w:fldCharType="separate"/>
+          </w:r>
+          <w:r>
+            <w:rPr>
+              <w:noProof/>
+            </w:rPr>
+            <w:t>13</w:t>
           </w:r>
           <w:r>
             <w:rPr>
@@ -2331,7 +2569,7 @@
               <w:rFonts w:ascii="Times New Roman" w:eastAsia="Times New Roman" w:hAnsi="Times New Roman" w:cs="Times New Roman"/>
               <w:noProof/>
             </w:rPr>
-            <w:t>4. Appendix</w:t>
+            <w:t>5. References</w:t>
           </w:r>
           <w:r>
             <w:rPr>
@@ -2349,7 +2587,7 @@
             <w:rPr>
               <w:noProof/>
             </w:rPr>
-            <w:instrText xml:space="preserve"> PAGEREF _Toc271751802 \h </w:instrText>
+            <w:instrText xml:space="preserve"> PAGEREF _Toc273358674 \h </w:instrText>
           </w:r>
           <w:r>
             <w:rPr>
@@ -2366,317 +2604,7 @@
             <w:rPr>
               <w:noProof/>
             </w:rPr>
-            <w:t>12</w:t>
-          </w:r>
-          <w:r>
-            <w:rPr>
-              <w:noProof/>
-            </w:rPr>
-            <w:fldChar w:fldCharType="end"/>
-          </w:r>
-        </w:p>
-        <w:p>
-          <w:pPr>
-            <w:pStyle w:val="TOC2"/>
-            <w:tabs>
-              <w:tab w:val="right" w:leader="dot" w:pos="8630"/>
-            </w:tabs>
-            <w:rPr>
-              <w:noProof/>
-              <w:sz w:val="24"/>
-              <w:szCs w:val="24"/>
-              <w:lang w:eastAsia="ja-JP"/>
-            </w:rPr>
-          </w:pPr>
-          <w:r>
-            <w:rPr>
-              <w:rFonts w:ascii="Times New Roman" w:eastAsia="Times New Roman" w:hAnsi="Times New Roman" w:cs="Times New Roman"/>
-              <w:noProof/>
-            </w:rPr>
-            <w:t>4.1   Appendix A - Project Performance</w:t>
-          </w:r>
-          <w:r>
-            <w:rPr>
-              <w:noProof/>
-            </w:rPr>
-            <w:tab/>
-          </w:r>
-          <w:r>
-            <w:rPr>
-              <w:noProof/>
-            </w:rPr>
-            <w:fldChar w:fldCharType="begin"/>
-          </w:r>
-          <w:r>
-            <w:rPr>
-              <w:noProof/>
-            </w:rPr>
-            <w:instrText xml:space="preserve"> PAGEREF _Toc271751803 \h </w:instrText>
-          </w:r>
-          <w:r>
-            <w:rPr>
-              <w:noProof/>
-            </w:rPr>
-          </w:r>
-          <w:r>
-            <w:rPr>
-              <w:noProof/>
-            </w:rPr>
-            <w:fldChar w:fldCharType="separate"/>
-          </w:r>
-          <w:r>
-            <w:rPr>
-              <w:noProof/>
-            </w:rPr>
-            <w:t>12</w:t>
-          </w:r>
-          <w:r>
-            <w:rPr>
-              <w:noProof/>
-            </w:rPr>
-            <w:fldChar w:fldCharType="end"/>
-          </w:r>
-        </w:p>
-        <w:p>
-          <w:pPr>
-            <w:pStyle w:val="TOC2"/>
-            <w:tabs>
-              <w:tab w:val="right" w:leader="dot" w:pos="8630"/>
-            </w:tabs>
-            <w:rPr>
-              <w:noProof/>
-              <w:sz w:val="24"/>
-              <w:szCs w:val="24"/>
-              <w:lang w:eastAsia="ja-JP"/>
-            </w:rPr>
-          </w:pPr>
-          <w:r>
-            <w:rPr>
-              <w:rFonts w:ascii="Times New Roman" w:eastAsia="Times New Roman" w:hAnsi="Times New Roman" w:cs="Times New Roman"/>
-              <w:noProof/>
-            </w:rPr>
-            <w:t>4.2.   Appendix B – Feasibility Matrix</w:t>
-          </w:r>
-          <w:r>
-            <w:rPr>
-              <w:noProof/>
-            </w:rPr>
-            <w:tab/>
-          </w:r>
-          <w:r>
-            <w:rPr>
-              <w:noProof/>
-            </w:rPr>
-            <w:fldChar w:fldCharType="begin"/>
-          </w:r>
-          <w:r>
-            <w:rPr>
-              <w:noProof/>
-            </w:rPr>
-            <w:instrText xml:space="preserve"> PAGEREF _Toc271751804 \h </w:instrText>
-          </w:r>
-          <w:r>
-            <w:rPr>
-              <w:noProof/>
-            </w:rPr>
-          </w:r>
-          <w:r>
-            <w:rPr>
-              <w:noProof/>
-            </w:rPr>
-            <w:fldChar w:fldCharType="separate"/>
-          </w:r>
-          <w:r>
-            <w:rPr>
-              <w:noProof/>
-            </w:rPr>
-            <w:t>12</w:t>
-          </w:r>
-          <w:r>
-            <w:rPr>
-              <w:noProof/>
-            </w:rPr>
-            <w:fldChar w:fldCharType="end"/>
-          </w:r>
-        </w:p>
-        <w:p>
-          <w:pPr>
-            <w:pStyle w:val="TOC2"/>
-            <w:tabs>
-              <w:tab w:val="right" w:leader="dot" w:pos="8630"/>
-            </w:tabs>
-            <w:rPr>
-              <w:noProof/>
-              <w:sz w:val="24"/>
-              <w:szCs w:val="24"/>
-              <w:lang w:eastAsia="ja-JP"/>
-            </w:rPr>
-          </w:pPr>
-          <w:r>
-            <w:rPr>
-              <w:rFonts w:ascii="Times New Roman" w:eastAsia="Times New Roman" w:hAnsi="Times New Roman" w:cs="Times New Roman"/>
-              <w:noProof/>
-            </w:rPr>
-            <w:t>4.3.   Appendix C – Cost Matrix</w:t>
-          </w:r>
-          <w:r>
-            <w:rPr>
-              <w:noProof/>
-            </w:rPr>
-            <w:tab/>
-          </w:r>
-          <w:r>
-            <w:rPr>
-              <w:noProof/>
-            </w:rPr>
-            <w:fldChar w:fldCharType="begin"/>
-          </w:r>
-          <w:r>
-            <w:rPr>
-              <w:noProof/>
-            </w:rPr>
-            <w:instrText xml:space="preserve"> PAGEREF _Toc271751805 \h </w:instrText>
-          </w:r>
-          <w:r>
-            <w:rPr>
-              <w:noProof/>
-            </w:rPr>
-          </w:r>
-          <w:r>
-            <w:rPr>
-              <w:noProof/>
-            </w:rPr>
-            <w:fldChar w:fldCharType="separate"/>
-          </w:r>
-          <w:r>
-            <w:rPr>
-              <w:noProof/>
-            </w:rPr>
-            <w:t>12</w:t>
-          </w:r>
-          <w:r>
-            <w:rPr>
-              <w:noProof/>
-            </w:rPr>
-            <w:fldChar w:fldCharType="end"/>
-          </w:r>
-        </w:p>
-        <w:p>
-          <w:pPr>
-            <w:pStyle w:val="TOC2"/>
-            <w:tabs>
-              <w:tab w:val="right" w:leader="dot" w:pos="8630"/>
-            </w:tabs>
-            <w:rPr>
-              <w:noProof/>
-              <w:sz w:val="24"/>
-              <w:szCs w:val="24"/>
-              <w:lang w:eastAsia="ja-JP"/>
-            </w:rPr>
-          </w:pPr>
-          <w:r>
-            <w:rPr>
-              <w:rFonts w:ascii="Times New Roman" w:eastAsia="Times New Roman" w:hAnsi="Times New Roman" w:cs="Times New Roman"/>
-              <w:noProof/>
-            </w:rPr>
-            <w:t>4.4.   Appendix D - Diary of Meetings</w:t>
-          </w:r>
-          <w:r>
-            <w:rPr>
-              <w:noProof/>
-            </w:rPr>
-            <w:tab/>
-          </w:r>
-          <w:r>
-            <w:rPr>
-              <w:noProof/>
-            </w:rPr>
-            <w:fldChar w:fldCharType="begin"/>
-          </w:r>
-          <w:r>
-            <w:rPr>
-              <w:noProof/>
-            </w:rPr>
-            <w:instrText xml:space="preserve"> PAGEREF _Toc271751806 \h </w:instrText>
-          </w:r>
-          <w:r>
-            <w:rPr>
-              <w:noProof/>
-            </w:rPr>
-          </w:r>
-          <w:r>
-            <w:rPr>
-              <w:noProof/>
-            </w:rPr>
-            <w:fldChar w:fldCharType="separate"/>
-          </w:r>
-          <w:r>
-            <w:rPr>
-              <w:noProof/>
-            </w:rPr>
-            <w:t>13</w:t>
-          </w:r>
-          <w:r>
-            <w:rPr>
-              <w:noProof/>
-            </w:rPr>
-            <w:fldChar w:fldCharType="end"/>
-          </w:r>
-        </w:p>
-        <w:p>
-          <w:pPr>
-            <w:pStyle w:val="TOC1"/>
-            <w:tabs>
-              <w:tab w:val="right" w:leader="dot" w:pos="8630"/>
-            </w:tabs>
-            <w:rPr>
-              <w:noProof/>
-              <w:sz w:val="24"/>
-              <w:szCs w:val="24"/>
-              <w:lang w:eastAsia="ja-JP"/>
-            </w:rPr>
-          </w:pPr>
-          <w:r>
-            <w:rPr>
-              <w:rFonts w:ascii="Times New Roman" w:eastAsia="Times New Roman" w:hAnsi="Times New Roman" w:cs="Times New Roman"/>
-              <w:noProof/>
-            </w:rPr>
-            <w:t>5. References</w:t>
-          </w:r>
-          <w:r>
-            <w:rPr>
-              <w:noProof/>
-            </w:rPr>
-            <w:tab/>
-          </w:r>
-          <w:r>
-            <w:rPr>
-              <w:noProof/>
-            </w:rPr>
-            <w:fldChar w:fldCharType="begin"/>
-          </w:r>
-          <w:r>
-            <w:rPr>
-              <w:noProof/>
-            </w:rPr>
-            <w:instrText xml:space="preserve"> PAGEREF _Toc271751807 \h </w:instrText>
-          </w:r>
-          <w:r>
-            <w:rPr>
-              <w:noProof/>
-            </w:rPr>
-          </w:r>
-          <w:r>
-            <w:rPr>
-              <w:noProof/>
-            </w:rPr>
-            <w:fldChar w:fldCharType="separate"/>
-          </w:r>
-          <w:r>
-            <w:rPr>
-              <w:noProof/>
-            </w:rPr>
-            <w:t>15</w:t>
+            <w:t>16</w:t>
           </w:r>
           <w:r>
             <w:rPr>
@@ -2735,14 +2663,14 @@
         <w:pStyle w:val="Heading1"/>
         <w:spacing w:after="240"/>
       </w:pPr>
-      <w:bookmarkStart w:id="1" w:name="_Toc271751783"/>
+      <w:bookmarkStart w:id="0" w:name="_Toc273358651"/>
       <w:r>
         <w:rPr>
           <w:rFonts w:ascii="Times New Roman" w:eastAsia="Times New Roman" w:hAnsi="Times New Roman" w:cs="Times New Roman"/>
         </w:rPr>
         <w:t>1. Introduction</w:t>
       </w:r>
-      <w:bookmarkEnd w:id="1"/>
+      <w:bookmarkEnd w:id="0"/>
       <w:r>
         <w:rPr>
           <w:rFonts w:ascii="Times New Roman" w:eastAsia="Times New Roman" w:hAnsi="Times New Roman" w:cs="Times New Roman"/>
@@ -2964,14 +2892,14 @@
         <w:pStyle w:val="Heading2"/>
         <w:spacing w:before="360" w:after="240"/>
       </w:pPr>
-      <w:bookmarkStart w:id="2" w:name="_Toc271751784"/>
+      <w:bookmarkStart w:id="1" w:name="_Toc273358652"/>
       <w:r>
         <w:rPr>
           <w:rFonts w:ascii="Times New Roman" w:eastAsia="Times New Roman" w:hAnsi="Times New Roman" w:cs="Times New Roman"/>
         </w:rPr>
         <w:t>1.1.   Problem definition</w:t>
       </w:r>
-      <w:bookmarkEnd w:id="2"/>
+      <w:bookmarkEnd w:id="1"/>
     </w:p>
     <w:p>
       <w:pPr>
@@ -2986,8 +2914,8 @@
           <w:szCs w:val="22"/>
         </w:rPr>
       </w:pPr>
-      <w:bookmarkStart w:id="3" w:name="h.uye311s5qee5"/>
-      <w:bookmarkEnd w:id="3"/>
+      <w:bookmarkStart w:id="2" w:name="h.uye311s5qee5"/>
+      <w:bookmarkEnd w:id="2"/>
       <w:r>
         <w:rPr>
           <w:color w:val="000000"/>
@@ -3024,14 +2952,14 @@
         <w:pStyle w:val="Heading2"/>
         <w:spacing w:before="360" w:after="240"/>
       </w:pPr>
-      <w:bookmarkStart w:id="4" w:name="_Toc271751785"/>
+      <w:bookmarkStart w:id="3" w:name="_Toc273358653"/>
       <w:r>
         <w:rPr>
           <w:rFonts w:ascii="Times New Roman" w:eastAsia="Times New Roman" w:hAnsi="Times New Roman" w:cs="Times New Roman"/>
         </w:rPr>
         <w:t>1.2.   Background</w:t>
       </w:r>
-      <w:bookmarkEnd w:id="4"/>
+      <w:bookmarkEnd w:id="3"/>
       <w:r>
         <w:rPr>
           <w:rFonts w:ascii="Times New Roman" w:eastAsia="Times New Roman" w:hAnsi="Times New Roman" w:cs="Times New Roman"/>
@@ -3104,16 +3032,16 @@
         <w:pStyle w:val="Heading2"/>
         <w:spacing w:before="360" w:after="240"/>
       </w:pPr>
-      <w:bookmarkStart w:id="5" w:name="h.b6rnshf6rj8m"/>
-      <w:bookmarkStart w:id="6" w:name="_Toc271751786"/>
+      <w:bookmarkStart w:id="4" w:name="h.b6rnshf6rj8m"/>
+      <w:bookmarkStart w:id="5" w:name="_Toc273358654"/>
+      <w:bookmarkEnd w:id="4"/>
+      <w:r>
+        <w:rPr>
+          <w:rFonts w:ascii="Times New Roman" w:eastAsia="Times New Roman" w:hAnsi="Times New Roman" w:cs="Times New Roman"/>
+        </w:rPr>
+        <w:t>1.3.   Definitions, Acronyms, and Abbreviations</w:t>
+      </w:r>
       <w:bookmarkEnd w:id="5"/>
-      <w:r>
-        <w:rPr>
-          <w:rFonts w:ascii="Times New Roman" w:eastAsia="Times New Roman" w:hAnsi="Times New Roman" w:cs="Times New Roman"/>
-        </w:rPr>
-        <w:t>1.3.   Definitions, Acronyms, and Abbreviations</w:t>
-      </w:r>
-      <w:bookmarkEnd w:id="6"/>
       <w:r>
         <w:rPr>
           <w:rFonts w:ascii="Times New Roman" w:eastAsia="Times New Roman" w:hAnsi="Times New Roman" w:cs="Times New Roman"/>
@@ -3333,16 +3261,16 @@
         <w:pStyle w:val="Heading2"/>
         <w:spacing w:before="360" w:after="240"/>
       </w:pPr>
-      <w:bookmarkStart w:id="7" w:name="h.u5qjd9ife7mh"/>
-      <w:bookmarkStart w:id="8" w:name="_Toc271751787"/>
+      <w:bookmarkStart w:id="6" w:name="h.u5qjd9ife7mh"/>
+      <w:bookmarkStart w:id="7" w:name="_Toc273358655"/>
+      <w:bookmarkEnd w:id="6"/>
+      <w:r>
+        <w:rPr>
+          <w:rFonts w:ascii="Times New Roman" w:eastAsia="Times New Roman" w:hAnsi="Times New Roman" w:cs="Times New Roman"/>
+        </w:rPr>
+        <w:t>1.4.   Overview of document</w:t>
+      </w:r>
       <w:bookmarkEnd w:id="7"/>
-      <w:r>
-        <w:rPr>
-          <w:rFonts w:ascii="Times New Roman" w:eastAsia="Times New Roman" w:hAnsi="Times New Roman" w:cs="Times New Roman"/>
-        </w:rPr>
-        <w:t>1.4.   Overview of document</w:t>
-      </w:r>
-      <w:bookmarkEnd w:id="8"/>
     </w:p>
     <w:p>
       <w:pPr>
@@ -3526,14 +3454,14 @@
         <w:pStyle w:val="Heading1"/>
         <w:spacing w:after="240"/>
       </w:pPr>
-      <w:bookmarkStart w:id="9" w:name="_Toc271751788"/>
+      <w:bookmarkStart w:id="8" w:name="_Toc273358656"/>
       <w:r>
         <w:rPr>
           <w:rFonts w:ascii="Times New Roman" w:eastAsia="Times New Roman" w:hAnsi="Times New Roman" w:cs="Times New Roman"/>
         </w:rPr>
         <w:t>2. Feasibility Study</w:t>
       </w:r>
-      <w:bookmarkEnd w:id="9"/>
+      <w:bookmarkEnd w:id="8"/>
     </w:p>
     <w:p>
       <w:pPr>
@@ -3632,16 +3560,16 @@
         <w:pStyle w:val="Heading2"/>
         <w:spacing w:before="360" w:after="240"/>
       </w:pPr>
-      <w:bookmarkStart w:id="10" w:name="h.ipzt2v1c0r1j"/>
-      <w:bookmarkStart w:id="11" w:name="_Toc271751789"/>
+      <w:bookmarkStart w:id="9" w:name="h.ipzt2v1c0r1j"/>
+      <w:bookmarkStart w:id="10" w:name="_Toc273358657"/>
+      <w:bookmarkEnd w:id="9"/>
+      <w:r>
+        <w:rPr>
+          <w:rFonts w:ascii="Times New Roman" w:eastAsia="Times New Roman" w:hAnsi="Times New Roman" w:cs="Times New Roman"/>
+        </w:rPr>
+        <w:t>2.1.   Description of Current System (Limitations and Constraints)</w:t>
+      </w:r>
       <w:bookmarkEnd w:id="10"/>
-      <w:r>
-        <w:rPr>
-          <w:rFonts w:ascii="Times New Roman" w:eastAsia="Times New Roman" w:hAnsi="Times New Roman" w:cs="Times New Roman"/>
-        </w:rPr>
-        <w:t>2.1.   Description of Current System (Limitations and Constraints)</w:t>
-      </w:r>
-      <w:bookmarkEnd w:id="11"/>
     </w:p>
     <w:p>
       <w:pPr>
@@ -3657,8 +3585,8 @@
           <w:szCs w:val="22"/>
         </w:rPr>
       </w:pPr>
-      <w:bookmarkStart w:id="12" w:name="h.o2azuzyuidph"/>
-      <w:bookmarkEnd w:id="12"/>
+      <w:bookmarkStart w:id="11" w:name="h.o2azuzyuidph"/>
+      <w:bookmarkEnd w:id="11"/>
       <w:r>
         <w:rPr>
           <w:color w:val="000000"/>
@@ -3691,14 +3619,14 @@
         <w:pStyle w:val="Heading2"/>
         <w:spacing w:before="360" w:after="240"/>
       </w:pPr>
-      <w:bookmarkStart w:id="13" w:name="_Toc271751790"/>
+      <w:bookmarkStart w:id="12" w:name="_Toc273358658"/>
       <w:r>
         <w:rPr>
           <w:rFonts w:ascii="Times New Roman" w:eastAsia="Times New Roman" w:hAnsi="Times New Roman" w:cs="Times New Roman"/>
         </w:rPr>
         <w:t>2.2.   Purpose of New System</w:t>
       </w:r>
-      <w:bookmarkEnd w:id="13"/>
+      <w:bookmarkEnd w:id="12"/>
       <w:r>
         <w:rPr>
           <w:rFonts w:ascii="Times New Roman" w:eastAsia="Times New Roman" w:hAnsi="Times New Roman" w:cs="Times New Roman"/>
@@ -3791,14 +3719,14 @@
         <w:pStyle w:val="Heading2"/>
         <w:spacing w:before="360" w:after="240"/>
       </w:pPr>
-      <w:bookmarkStart w:id="14" w:name="_Toc271751791"/>
+      <w:bookmarkStart w:id="13" w:name="_Toc273358659"/>
       <w:r>
         <w:rPr>
           <w:rFonts w:ascii="Times New Roman" w:eastAsia="Times New Roman" w:hAnsi="Times New Roman" w:cs="Times New Roman"/>
         </w:rPr>
         <w:t>2.3.   High-level Definition of User Requirements</w:t>
       </w:r>
-      <w:bookmarkEnd w:id="14"/>
+      <w:bookmarkEnd w:id="13"/>
     </w:p>
     <w:p>
       <w:pPr>
@@ -4244,14 +4172,14 @@
         <w:pStyle w:val="Heading2"/>
         <w:spacing w:before="360" w:after="240"/>
       </w:pPr>
-      <w:bookmarkStart w:id="15" w:name="_Toc271751792"/>
+      <w:bookmarkStart w:id="14" w:name="_Toc273358660"/>
       <w:r>
         <w:rPr>
           <w:rFonts w:ascii="Times New Roman" w:eastAsia="Times New Roman" w:hAnsi="Times New Roman" w:cs="Times New Roman"/>
         </w:rPr>
         <w:t>2.4.   Alternatives Solutions</w:t>
       </w:r>
-      <w:bookmarkEnd w:id="15"/>
+      <w:bookmarkEnd w:id="14"/>
       <w:r>
         <w:rPr>
           <w:rFonts w:ascii="Times New Roman" w:eastAsia="Times New Roman" w:hAnsi="Times New Roman" w:cs="Times New Roman"/>
@@ -4284,7 +4212,7 @@
           <w:szCs w:val="26"/>
         </w:rPr>
       </w:pPr>
-      <w:bookmarkStart w:id="16" w:name="_Toc271751793"/>
+      <w:bookmarkStart w:id="15" w:name="_Toc273358661"/>
       <w:r>
         <w:rPr>
           <w:rFonts w:ascii="Times New Roman" w:eastAsia="Times New Roman" w:hAnsi="Times New Roman" w:cs="Times New Roman"/>
@@ -4293,7 +4221,7 @@
         </w:rPr>
         <w:t>2.4.1.      Description of Alternatives</w:t>
       </w:r>
-      <w:bookmarkEnd w:id="16"/>
+      <w:bookmarkEnd w:id="15"/>
       <w:r>
         <w:rPr>
           <w:rFonts w:ascii="Times New Roman" w:eastAsia="Times New Roman" w:hAnsi="Times New Roman" w:cs="Times New Roman"/>
@@ -4305,31 +4233,38 @@
     </w:p>
     <w:p>
       <w:pPr>
-        <w:pStyle w:val="Standard"/>
-        <w:spacing w:after="240" w:line="360" w:lineRule="auto"/>
-        <w:rPr>
-          <w:rFonts w:ascii="Times New Roman" w:hAnsi="Times New Roman" w:cs="Times New Roman"/>
-        </w:rPr>
-      </w:pPr>
-      <w:bookmarkStart w:id="17" w:name="h.olc8emxrd1ta"/>
-      <w:bookmarkEnd w:id="17"/>
-      <w:r>
-        <w:rPr>
-          <w:rFonts w:ascii="Times New Roman" w:eastAsia="Times New Roman" w:hAnsi="Times New Roman" w:cs="Times New Roman"/>
-        </w:rPr>
-        <w:t xml:space="preserve">Below are the </w:t>
-      </w:r>
-      <w:r>
-        <w:rPr>
-          <w:rFonts w:ascii="Times New Roman" w:eastAsia="Times New Roman" w:hAnsi="Times New Roman" w:cs="Times New Roman"/>
-        </w:rPr>
-        <w:t xml:space="preserve">alternative implementations for this </w:t>
-      </w:r>
-      <w:r>
-        <w:rPr>
-          <w:rFonts w:ascii="Times New Roman" w:eastAsia="Times New Roman" w:hAnsi="Times New Roman" w:cs="Times New Roman"/>
-        </w:rPr>
-        <w:t>VQ system project:</w:t>
+        <w:spacing w:line="360" w:lineRule="auto"/>
+        <w:rPr>
+          <w:color w:val="000000"/>
+          <w:sz w:val="22"/>
+          <w:szCs w:val="22"/>
+        </w:rPr>
+      </w:pPr>
+      <w:bookmarkStart w:id="16" w:name="h.olc8emxrd1ta"/>
+      <w:bookmarkEnd w:id="16"/>
+      <w:r>
+        <w:rPr>
+          <w:color w:val="000000"/>
+          <w:sz w:val="22"/>
+          <w:szCs w:val="22"/>
+        </w:rPr>
+        <w:t xml:space="preserve">The alternative for this </w:t>
+      </w:r>
+      <w:r>
+        <w:rPr>
+          <w:color w:val="000000"/>
+          <w:sz w:val="22"/>
+          <w:szCs w:val="22"/>
+        </w:rPr>
+        <w:t>project</w:t>
+      </w:r>
+      <w:r>
+        <w:rPr>
+          <w:color w:val="000000"/>
+          <w:sz w:val="22"/>
+          <w:szCs w:val="22"/>
+        </w:rPr>
+        <w:t xml:space="preserve"> is to build a new system from scratch. This will give the ability and control required over the architecture of the system. Furthermore, all features will be implemented from the beginning. There will be no need of modifying any existing code, which will increase the efficiency of programming.</w:t>
       </w:r>
     </w:p>
     <w:p>
@@ -4342,7 +4277,7 @@
           <w:szCs w:val="26"/>
         </w:rPr>
       </w:pPr>
-      <w:bookmarkStart w:id="18" w:name="_Toc271751794"/>
+      <w:bookmarkStart w:id="17" w:name="_Toc273358662"/>
       <w:r>
         <w:rPr>
           <w:rFonts w:ascii="Times New Roman" w:eastAsia="Times New Roman" w:hAnsi="Times New Roman" w:cs="Times New Roman"/>
@@ -4359,7 +4294,7 @@
         </w:rPr>
         <w:t>.      Selection Criteria</w:t>
       </w:r>
-      <w:bookmarkEnd w:id="18"/>
+      <w:bookmarkEnd w:id="17"/>
     </w:p>
     <w:p>
       <w:pPr>
@@ -4616,7 +4551,7 @@
           <w:szCs w:val="26"/>
         </w:rPr>
       </w:pPr>
-      <w:bookmarkStart w:id="19" w:name="_Toc271751795"/>
+      <w:bookmarkStart w:id="18" w:name="_Toc273358663"/>
       <w:r>
         <w:rPr>
           <w:rFonts w:ascii="Times New Roman" w:eastAsia="Times New Roman" w:hAnsi="Times New Roman" w:cs="Times New Roman"/>
@@ -4633,24 +4568,58 @@
         </w:rPr>
         <w:t xml:space="preserve">.      </w:t>
       </w:r>
-      <w:bookmarkStart w:id="20" w:name="_Toc267906104"/>
+      <w:bookmarkStart w:id="19" w:name="_Toc267906104"/>
       <w:r>
         <w:rPr>
           <w:rFonts w:ascii="Times New Roman" w:eastAsia="Times New Roman" w:hAnsi="Times New Roman" w:cs="Times New Roman"/>
           <w:sz w:val="26"/>
           <w:szCs w:val="26"/>
         </w:rPr>
-        <w:t>Analysis of Alternatives (See Appendix C – Feasibility Matrix)</w:t>
-      </w:r>
-      <w:bookmarkEnd w:id="20"/>
-      <w:bookmarkEnd w:id="19"/>
+        <w:t>Analysis</w:t>
+      </w:r>
       <w:r>
         <w:rPr>
           <w:rFonts w:ascii="Times New Roman" w:eastAsia="Times New Roman" w:hAnsi="Times New Roman" w:cs="Times New Roman"/>
           <w:sz w:val="26"/>
           <w:szCs w:val="26"/>
         </w:rPr>
+        <w:t xml:space="preserve"> of Alternatives (See Appendix B</w:t>
+      </w:r>
+      <w:r>
+        <w:rPr>
+          <w:rFonts w:ascii="Times New Roman" w:eastAsia="Times New Roman" w:hAnsi="Times New Roman" w:cs="Times New Roman"/>
+          <w:sz w:val="26"/>
+          <w:szCs w:val="26"/>
+        </w:rPr>
+        <w:t xml:space="preserve"> – Feasibility Matrix)</w:t>
+      </w:r>
+      <w:bookmarkEnd w:id="19"/>
+      <w:bookmarkEnd w:id="18"/>
+      <w:r>
+        <w:rPr>
+          <w:rFonts w:ascii="Times New Roman" w:eastAsia="Times New Roman" w:hAnsi="Times New Roman" w:cs="Times New Roman"/>
+          <w:sz w:val="26"/>
+          <w:szCs w:val="26"/>
+        </w:rPr>
         <w:t xml:space="preserve"> </w:t>
+      </w:r>
+    </w:p>
+    <w:p>
+      <w:pPr>
+        <w:spacing w:line="360" w:lineRule="auto"/>
+        <w:rPr>
+          <w:color w:val="000000"/>
+          <w:sz w:val="22"/>
+          <w:szCs w:val="22"/>
+        </w:rPr>
+      </w:pPr>
+      <w:r>
+        <w:rPr>
+          <w:color w:val="000000"/>
+          <w:sz w:val="22"/>
+          <w:szCs w:val="22"/>
+        </w:rPr>
+        <w:t xml:space="preserve">The alternative described above is the only option available for this project. Taking into account this is the first version of this system, there is no other platform that was provided to modify or extend. Therefore, starting this project implementation from the beginning is the only and best option to develop the system and implement all new functionalities. </w:t>
       </w:r>
     </w:p>
     <w:p>
@@ -4661,7 +4630,7 @@
           <w:rFonts w:eastAsia="Times New Roman"/>
         </w:rPr>
       </w:pPr>
-      <w:bookmarkStart w:id="21" w:name="_Toc271751796"/>
+      <w:bookmarkStart w:id="20" w:name="_Toc273358664"/>
       <w:r>
         <w:rPr>
           <w:rFonts w:ascii="Times New Roman" w:eastAsia="Times New Roman" w:hAnsi="Times New Roman" w:cs="Times New Roman"/>
@@ -4674,7 +4643,7 @@
         </w:rPr>
         <w:t>Recommendations</w:t>
       </w:r>
-      <w:bookmarkEnd w:id="21"/>
+      <w:bookmarkEnd w:id="20"/>
       <w:r>
         <w:rPr>
           <w:rFonts w:eastAsia="Times New Roman"/>
@@ -4684,32 +4653,86 @@
     </w:p>
     <w:p>
       <w:pPr>
-        <w:rPr>
-          <w:rFonts w:asciiTheme="majorHAnsi" w:hAnsiTheme="majorHAnsi" w:cstheme="majorBidi"/>
+        <w:spacing w:line="360" w:lineRule="auto"/>
+        <w:rPr>
+          <w:color w:val="000000"/>
+          <w:sz w:val="22"/>
+          <w:szCs w:val="22"/>
+        </w:rPr>
+      </w:pPr>
+      <w:r>
+        <w:rPr>
+          <w:color w:val="000000"/>
+          <w:sz w:val="22"/>
+          <w:szCs w:val="22"/>
+        </w:rPr>
+        <w:t>Taking into account the solution provided, the conclusion is to start building the project from the beginning. Since there is no previous platforms implemented that can be take into consideration, the only and best solutio</w:t>
+      </w:r>
+      <w:r>
+        <w:rPr>
+          <w:color w:val="000000"/>
+          <w:sz w:val="22"/>
+          <w:szCs w:val="22"/>
+        </w:rPr>
+        <w:t xml:space="preserve">n is to start from scratch. The </w:t>
+      </w:r>
+      <w:r>
+        <w:rPr>
+          <w:color w:val="000000"/>
+          <w:sz w:val="22"/>
+          <w:szCs w:val="22"/>
+        </w:rPr>
+        <w:t xml:space="preserve">implementation of the new system will </w:t>
+      </w:r>
+      <w:r>
+        <w:rPr>
+          <w:color w:val="000000"/>
+          <w:sz w:val="22"/>
+          <w:szCs w:val="22"/>
+        </w:rPr>
+        <w:t>provide functionalities that will make the new system easier and better</w:t>
+      </w:r>
+      <w:r>
+        <w:rPr>
+          <w:color w:val="000000"/>
+          <w:sz w:val="22"/>
+          <w:szCs w:val="22"/>
+        </w:rPr>
+        <w:t>.</w:t>
+      </w:r>
+    </w:p>
+    <w:p/>
+    <w:p>
+      <w:pPr>
+        <w:rPr>
           <w:b/>
           <w:bCs/>
-          <w:color w:val="4F81BD" w:themeColor="accent1"/>
-          <w:sz w:val="26"/>
-          <w:szCs w:val="26"/>
-        </w:rPr>
-      </w:pPr>
-      <w:r>
-        <w:br w:type="page"/>
-      </w:r>
-    </w:p>
-    <w:p>
-      <w:pPr>
-        <w:pStyle w:val="Heading1"/>
-        <w:spacing w:after="240" w:line="360" w:lineRule="auto"/>
-      </w:pPr>
-      <w:bookmarkStart w:id="22" w:name="_Toc271751797"/>
-      <w:r>
-        <w:rPr>
-          <w:rFonts w:ascii="Times New Roman" w:eastAsia="Times New Roman" w:hAnsi="Times New Roman" w:cs="Times New Roman"/>
+          <w:color w:val="345A8A" w:themeColor="accent1" w:themeShade="B5"/>
+          <w:sz w:val="32"/>
+          <w:szCs w:val="32"/>
+        </w:rPr>
+      </w:pPr>
+      <w:r>
+        <w:rPr>
+          <w:b/>
+          <w:bCs/>
+          <w:color w:val="345A8A" w:themeColor="accent1" w:themeShade="B5"/>
+          <w:sz w:val="32"/>
+          <w:szCs w:val="32"/>
         </w:rPr>
         <w:t>3.  Project Plan</w:t>
       </w:r>
-      <w:bookmarkEnd w:id="22"/>
+    </w:p>
+    <w:p>
+      <w:pPr>
+        <w:rPr>
+          <w:b/>
+          <w:bCs/>
+          <w:color w:val="345A8A" w:themeColor="accent1" w:themeShade="B5"/>
+          <w:sz w:val="32"/>
+          <w:szCs w:val="32"/>
+        </w:rPr>
+      </w:pPr>
     </w:p>
     <w:p>
       <w:pPr>
@@ -4857,16 +4880,16 @@
           <w:rFonts w:ascii="Times New Roman" w:eastAsia="Times New Roman" w:hAnsi="Times New Roman" w:cs="Times New Roman"/>
         </w:rPr>
       </w:pPr>
-      <w:bookmarkStart w:id="23" w:name="h.k1hwmouayddg"/>
-      <w:bookmarkStart w:id="24" w:name="_Toc271751798"/>
-      <w:bookmarkEnd w:id="23"/>
+      <w:bookmarkStart w:id="21" w:name="h.k1hwmouayddg"/>
+      <w:bookmarkStart w:id="22" w:name="_Toc273358665"/>
+      <w:bookmarkEnd w:id="21"/>
       <w:r>
         <w:rPr>
           <w:rFonts w:ascii="Times New Roman" w:eastAsia="Times New Roman" w:hAnsi="Times New Roman" w:cs="Times New Roman"/>
         </w:rPr>
         <w:t>3.1.   Project Organization</w:t>
       </w:r>
-      <w:bookmarkEnd w:id="24"/>
+      <w:bookmarkEnd w:id="22"/>
     </w:p>
     <w:p>
       <w:pPr>
@@ -5348,10 +5371,10 @@
           <w:szCs w:val="26"/>
         </w:rPr>
       </w:pPr>
-      <w:bookmarkStart w:id="25" w:name="h.75inb54vjqvq"/>
-      <w:bookmarkStart w:id="26" w:name="_Toc374308928"/>
-      <w:bookmarkStart w:id="27" w:name="_Toc271751799"/>
-      <w:bookmarkEnd w:id="25"/>
+      <w:bookmarkStart w:id="23" w:name="h.75inb54vjqvq"/>
+      <w:bookmarkStart w:id="24" w:name="_Toc273358666"/>
+      <w:bookmarkStart w:id="25" w:name="_Toc374308928"/>
+      <w:bookmarkEnd w:id="23"/>
       <w:r>
         <w:rPr>
           <w:rFonts w:ascii="Times New Roman" w:eastAsia="Times New Roman" w:hAnsi="Times New Roman" w:cs="Times New Roman"/>
@@ -5376,7 +5399,7 @@
         </w:rPr>
         <w:t>Project Personnel Organization</w:t>
       </w:r>
-      <w:bookmarkEnd w:id="27"/>
+      <w:bookmarkEnd w:id="24"/>
       <w:r>
         <w:rPr>
           <w:rFonts w:ascii="Times New Roman" w:eastAsia="Times New Roman" w:hAnsi="Times New Roman" w:cs="Times New Roman"/>
@@ -5396,7 +5419,7 @@
           <w:szCs w:val="26"/>
         </w:rPr>
       </w:pPr>
-      <w:bookmarkStart w:id="28" w:name="_Toc271751800"/>
+      <w:bookmarkStart w:id="26" w:name="_Toc273358667"/>
       <w:r>
         <w:rPr>
           <w:rFonts w:ascii="Times New Roman" w:eastAsia="Times New Roman" w:hAnsi="Times New Roman" w:cs="Times New Roman"/>
@@ -5413,8 +5436,8 @@
         </w:rPr>
         <w:t>Hardware and Software Resources</w:t>
       </w:r>
+      <w:bookmarkEnd w:id="25"/>
       <w:bookmarkEnd w:id="26"/>
-      <w:bookmarkEnd w:id="28"/>
       <w:r>
         <w:rPr>
           <w:rFonts w:ascii="Times New Roman" w:eastAsia="Times New Roman" w:hAnsi="Times New Roman" w:cs="Times New Roman"/>
@@ -6113,16 +6136,16 @@
         <w:pStyle w:val="Heading2"/>
         <w:spacing w:before="360" w:after="240"/>
       </w:pPr>
-      <w:bookmarkStart w:id="29" w:name="_Toc374308929"/>
-      <w:bookmarkStart w:id="30" w:name="_Toc271751801"/>
+      <w:bookmarkStart w:id="27" w:name="_Toc374308929"/>
+      <w:bookmarkStart w:id="28" w:name="_Toc273358668"/>
       <w:r>
         <w:rPr>
           <w:rFonts w:ascii="Times New Roman" w:eastAsia="Times New Roman" w:hAnsi="Times New Roman" w:cs="Times New Roman"/>
         </w:rPr>
         <w:t>3.2   Identification of Tasks, Milestones and Deliverables (work breakdown)</w:t>
       </w:r>
-      <w:bookmarkEnd w:id="29"/>
-      <w:bookmarkEnd w:id="30"/>
+      <w:bookmarkEnd w:id="27"/>
+      <w:bookmarkEnd w:id="28"/>
     </w:p>
     <w:p>
       <w:pPr>
@@ -6799,22 +6822,22 @@
         <w:pStyle w:val="Heading1"/>
         <w:spacing w:after="240" w:line="360" w:lineRule="auto"/>
       </w:pPr>
-      <w:bookmarkStart w:id="31" w:name="_Toc271751802"/>
+      <w:bookmarkStart w:id="29" w:name="_Toc273358669"/>
       <w:r>
         <w:rPr>
           <w:rFonts w:ascii="Times New Roman" w:eastAsia="Times New Roman" w:hAnsi="Times New Roman" w:cs="Times New Roman"/>
         </w:rPr>
         <w:t xml:space="preserve">4. </w:t>
       </w:r>
-      <w:bookmarkStart w:id="32" w:name="_Toc374308930"/>
+      <w:bookmarkStart w:id="30" w:name="_Toc374308930"/>
       <w:r>
         <w:rPr>
           <w:rFonts w:ascii="Times New Roman" w:eastAsia="Times New Roman" w:hAnsi="Times New Roman" w:cs="Times New Roman"/>
         </w:rPr>
         <w:t>Appendix</w:t>
       </w:r>
-      <w:bookmarkEnd w:id="32"/>
-      <w:bookmarkEnd w:id="31"/>
+      <w:bookmarkEnd w:id="30"/>
+      <w:bookmarkEnd w:id="29"/>
     </w:p>
     <w:p>
       <w:pPr>
@@ -6916,7 +6939,7 @@
         <w:pStyle w:val="Heading2"/>
         <w:spacing w:before="360" w:after="240"/>
       </w:pPr>
-      <w:bookmarkStart w:id="33" w:name="_Toc271751803"/>
+      <w:bookmarkStart w:id="31" w:name="_Toc273358670"/>
       <w:r>
         <w:rPr>
           <w:rFonts w:ascii="Times New Roman" w:eastAsia="Times New Roman" w:hAnsi="Times New Roman" w:cs="Times New Roman"/>
@@ -6935,7 +6958,7 @@
         </w:rPr>
         <w:t>Appendix A - Project Performance</w:t>
       </w:r>
-      <w:bookmarkEnd w:id="33"/>
+      <w:bookmarkEnd w:id="31"/>
       <w:r>
         <w:rPr>
           <w:rFonts w:ascii="Times New Roman" w:eastAsia="Times New Roman" w:hAnsi="Times New Roman" w:cs="Times New Roman"/>
@@ -6948,14 +6971,14 @@
         <w:pStyle w:val="Heading2"/>
         <w:spacing w:before="360" w:after="240" w:line="360" w:lineRule="auto"/>
       </w:pPr>
-      <w:bookmarkStart w:id="34" w:name="_Toc271751804"/>
+      <w:bookmarkStart w:id="32" w:name="_Toc273358671"/>
       <w:r>
         <w:rPr>
           <w:rFonts w:ascii="Times New Roman" w:eastAsia="Times New Roman" w:hAnsi="Times New Roman" w:cs="Times New Roman"/>
         </w:rPr>
         <w:t>4.2.   Appendix B – Feasibility Matrix</w:t>
       </w:r>
-      <w:bookmarkEnd w:id="34"/>
+      <w:bookmarkEnd w:id="32"/>
       <w:r>
         <w:rPr>
           <w:rFonts w:ascii="Times New Roman" w:eastAsia="Times New Roman" w:hAnsi="Times New Roman" w:cs="Times New Roman"/>
@@ -6965,116 +6988,930 @@
     </w:p>
     <w:tbl>
       <w:tblPr>
-        <w:tblStyle w:val="TableGrid"/>
-        <w:tblW w:w="0" w:type="auto"/>
+        <w:tblW w:w="9280" w:type="dxa"/>
+        <w:tblInd w:w="90" w:type="dxa"/>
+        <w:tblBorders>
+          <w:top w:val="single" w:sz="8" w:space="0" w:color="000000"/>
+          <w:left w:val="single" w:sz="8" w:space="0" w:color="000000"/>
+          <w:bottom w:val="single" w:sz="8" w:space="0" w:color="000000"/>
+          <w:right w:val="single" w:sz="8" w:space="0" w:color="000000"/>
+          <w:insideH w:val="single" w:sz="8" w:space="0" w:color="000000"/>
+          <w:insideV w:val="single" w:sz="8" w:space="0" w:color="000000"/>
+        </w:tblBorders>
+        <w:tblLayout w:type="fixed"/>
+        <w:tblCellMar>
+          <w:left w:w="10" w:type="dxa"/>
+          <w:right w:w="10" w:type="dxa"/>
+        </w:tblCellMar>
         <w:tblLook w:val="04A0" w:firstRow="1" w:lastRow="0" w:firstColumn="1" w:lastColumn="0" w:noHBand="0" w:noVBand="1"/>
       </w:tblPr>
       <w:tblGrid>
-        <w:gridCol w:w="2898"/>
-        <w:gridCol w:w="5958"/>
+        <w:gridCol w:w="2375"/>
+        <w:gridCol w:w="2405"/>
+        <w:gridCol w:w="4500"/>
       </w:tblGrid>
       <w:tr>
         <w:tc>
           <w:tcPr>
-            <w:tcW w:w="2898" w:type="dxa"/>
+            <w:tcW w:w="2375" w:type="dxa"/>
+            <w:tcMar>
+              <w:top w:w="100" w:type="dxa"/>
+              <w:left w:w="100" w:type="dxa"/>
+              <w:bottom w:w="100" w:type="dxa"/>
+              <w:right w:w="100" w:type="dxa"/>
+            </w:tcMar>
           </w:tcPr>
           <w:p>
             <w:pPr>
-              <w:spacing w:line="360" w:lineRule="auto"/>
+              <w:pStyle w:val="Normal1"/>
+              <w:jc w:val="center"/>
             </w:pPr>
             <w:r>
-              <w:t>Operational Feasibility</w:t>
+              <w:rPr>
+                <w:rFonts w:ascii="Times New Roman" w:eastAsia="Times New Roman" w:hAnsi="Times New Roman" w:cs="Times New Roman"/>
+                <w:b/>
+                <w:sz w:val="20"/>
+              </w:rPr>
+              <w:t>Feasibility Criteria</w:t>
             </w:r>
           </w:p>
         </w:tc>
         <w:tc>
           <w:tcPr>
-            <w:tcW w:w="5958" w:type="dxa"/>
+            <w:tcW w:w="2405" w:type="dxa"/>
+            <w:tcMar>
+              <w:top w:w="100" w:type="dxa"/>
+              <w:left w:w="100" w:type="dxa"/>
+              <w:bottom w:w="100" w:type="dxa"/>
+              <w:right w:w="100" w:type="dxa"/>
+            </w:tcMar>
           </w:tcPr>
           <w:p>
             <w:pPr>
-              <w:spacing w:line="360" w:lineRule="auto"/>
+              <w:pStyle w:val="Normal1"/>
+              <w:jc w:val="center"/>
             </w:pPr>
+            <w:r>
+              <w:rPr>
+                <w:rFonts w:ascii="Times New Roman" w:eastAsia="Times New Roman" w:hAnsi="Times New Roman" w:cs="Times New Roman"/>
+                <w:b/>
+                <w:sz w:val="20"/>
+              </w:rPr>
+              <w:t>Weight.</w:t>
+            </w:r>
           </w:p>
+        </w:tc>
+        <w:tc>
+          <w:tcPr>
+            <w:tcW w:w="4500" w:type="dxa"/>
+            <w:tcMar>
+              <w:top w:w="100" w:type="dxa"/>
+              <w:left w:w="100" w:type="dxa"/>
+              <w:bottom w:w="100" w:type="dxa"/>
+              <w:right w:w="100" w:type="dxa"/>
+            </w:tcMar>
+          </w:tcPr>
           <w:p>
             <w:pPr>
-              <w:spacing w:line="360" w:lineRule="auto"/>
+              <w:pStyle w:val="Normal1"/>
+              <w:jc w:val="center"/>
             </w:pPr>
+            <w:r>
+              <w:rPr>
+                <w:rFonts w:ascii="Times New Roman" w:eastAsia="Times New Roman" w:hAnsi="Times New Roman" w:cs="Times New Roman"/>
+                <w:b/>
+                <w:sz w:val="20"/>
+              </w:rPr>
+              <w:t>Creating New Platform</w:t>
+            </w:r>
           </w:p>
         </w:tc>
       </w:tr>
       <w:tr>
         <w:tc>
           <w:tcPr>
-            <w:tcW w:w="2898" w:type="dxa"/>
+            <w:tcW w:w="2375" w:type="dxa"/>
+            <w:tcMar>
+              <w:top w:w="100" w:type="dxa"/>
+              <w:left w:w="100" w:type="dxa"/>
+              <w:bottom w:w="100" w:type="dxa"/>
+              <w:right w:w="100" w:type="dxa"/>
+            </w:tcMar>
           </w:tcPr>
           <w:p>
             <w:pPr>
-              <w:spacing w:line="360" w:lineRule="auto"/>
+              <w:pStyle w:val="Normal1"/>
+              <w:jc w:val="center"/>
             </w:pPr>
             <w:r>
-              <w:t>Technical Feasibility</w:t>
+              <w:rPr>
+                <w:rFonts w:ascii="Times New Roman" w:eastAsia="Times New Roman" w:hAnsi="Times New Roman" w:cs="Times New Roman"/>
+                <w:b/>
+                <w:sz w:val="20"/>
+              </w:rPr>
+              <w:t>Operational Feasibility</w:t>
+            </w:r>
+            <w:r>
+              <w:t xml:space="preserve">: </w:t>
+            </w:r>
+            <w:r>
+              <w:rPr>
+                <w:rFonts w:ascii="Times New Roman" w:eastAsia="Times New Roman" w:hAnsi="Times New Roman" w:cs="Times New Roman"/>
+              </w:rPr>
+              <w:t>A</w:t>
+            </w:r>
+            <w:r>
+              <w:rPr>
+                <w:rFonts w:ascii="Times New Roman" w:eastAsia="Times New Roman" w:hAnsi="Times New Roman" w:cs="Times New Roman"/>
+              </w:rPr>
+              <w:t>bility of the users, developers and those involved with the project to use and support the proposed system.</w:t>
             </w:r>
           </w:p>
         </w:tc>
         <w:tc>
           <w:tcPr>
-            <w:tcW w:w="5958" w:type="dxa"/>
+            <w:tcW w:w="2405" w:type="dxa"/>
+            <w:tcMar>
+              <w:top w:w="100" w:type="dxa"/>
+              <w:left w:w="100" w:type="dxa"/>
+              <w:bottom w:w="100" w:type="dxa"/>
+              <w:right w:w="100" w:type="dxa"/>
+            </w:tcMar>
           </w:tcPr>
           <w:p>
             <w:pPr>
-              <w:spacing w:line="360" w:lineRule="auto"/>
+              <w:pStyle w:val="Normal1"/>
+              <w:jc w:val="center"/>
             </w:pPr>
+            <w:r>
+              <w:rPr>
+                <w:rFonts w:ascii="Times New Roman" w:eastAsia="Times New Roman" w:hAnsi="Times New Roman" w:cs="Times New Roman"/>
+                <w:b/>
+                <w:sz w:val="20"/>
+              </w:rPr>
+              <w:t>30%</w:t>
+            </w:r>
+          </w:p>
+        </w:tc>
+        <w:tc>
+          <w:tcPr>
+            <w:tcW w:w="4500" w:type="dxa"/>
+            <w:tcMar>
+              <w:top w:w="100" w:type="dxa"/>
+              <w:left w:w="100" w:type="dxa"/>
+              <w:bottom w:w="100" w:type="dxa"/>
+              <w:right w:w="100" w:type="dxa"/>
+            </w:tcMar>
+          </w:tcPr>
+          <w:p>
+            <w:pPr>
+              <w:jc w:val="center"/>
+              <w:rPr>
+                <w:color w:val="000000"/>
+                <w:sz w:val="22"/>
+                <w:szCs w:val="22"/>
+              </w:rPr>
+            </w:pPr>
+            <w:r>
+              <w:rPr>
+                <w:color w:val="000000"/>
+                <w:sz w:val="22"/>
+                <w:szCs w:val="22"/>
+              </w:rPr>
+              <w:t>Fully supports required</w:t>
+            </w:r>
+            <w:r>
+              <w:rPr>
+                <w:color w:val="000000"/>
+                <w:sz w:val="22"/>
+                <w:szCs w:val="22"/>
+              </w:rPr>
+              <w:t xml:space="preserve"> functionalities</w:t>
+            </w:r>
+            <w:r>
+              <w:rPr>
+                <w:color w:val="000000"/>
+                <w:sz w:val="22"/>
+                <w:szCs w:val="22"/>
+              </w:rPr>
+              <w:t>.</w:t>
+            </w:r>
+          </w:p>
+          <w:p>
+            <w:pPr>
+              <w:pStyle w:val="Normal1"/>
+              <w:jc w:val="center"/>
+              <w:rPr>
+                <w:rFonts w:ascii="Times New Roman" w:eastAsia="Times New Roman" w:hAnsi="Times New Roman" w:cs="Times New Roman"/>
+                <w:b/>
+                <w:sz w:val="20"/>
+              </w:rPr>
+            </w:pPr>
+          </w:p>
+          <w:p>
+            <w:pPr>
+              <w:pStyle w:val="Normal1"/>
+              <w:jc w:val="center"/>
+              <w:rPr>
+                <w:rFonts w:ascii="Times New Roman" w:eastAsia="Times New Roman" w:hAnsi="Times New Roman" w:cs="Times New Roman"/>
+                <w:b/>
+                <w:sz w:val="20"/>
+              </w:rPr>
+            </w:pPr>
+          </w:p>
+          <w:p>
+            <w:pPr>
+              <w:pStyle w:val="Normal1"/>
+              <w:jc w:val="center"/>
+              <w:rPr>
+                <w:rFonts w:ascii="Times New Roman" w:eastAsia="Times New Roman" w:hAnsi="Times New Roman" w:cs="Times New Roman"/>
+                <w:b/>
+                <w:sz w:val="20"/>
+              </w:rPr>
+            </w:pPr>
+          </w:p>
+          <w:p>
+            <w:pPr>
+              <w:pStyle w:val="Normal1"/>
+              <w:jc w:val="center"/>
+              <w:rPr>
+                <w:rFonts w:ascii="Times New Roman" w:eastAsia="Times New Roman" w:hAnsi="Times New Roman" w:cs="Times New Roman"/>
+                <w:b/>
+                <w:sz w:val="20"/>
+              </w:rPr>
+            </w:pPr>
+          </w:p>
+          <w:p>
+            <w:pPr>
+              <w:pStyle w:val="Normal1"/>
+              <w:jc w:val="center"/>
+              <w:rPr>
+                <w:rFonts w:ascii="Times New Roman" w:eastAsia="Times New Roman" w:hAnsi="Times New Roman" w:cs="Times New Roman"/>
+                <w:b/>
+                <w:sz w:val="20"/>
+              </w:rPr>
+            </w:pPr>
+          </w:p>
+          <w:p>
+            <w:pPr>
+              <w:pStyle w:val="Normal1"/>
+              <w:jc w:val="center"/>
+              <w:rPr>
+                <w:rFonts w:ascii="Times New Roman" w:eastAsia="Times New Roman" w:hAnsi="Times New Roman" w:cs="Times New Roman"/>
+                <w:b/>
+                <w:sz w:val="20"/>
+              </w:rPr>
+            </w:pPr>
+          </w:p>
+          <w:p>
+            <w:pPr>
+              <w:pStyle w:val="Normal1"/>
+              <w:jc w:val="center"/>
+            </w:pPr>
+            <w:r>
+              <w:rPr>
+                <w:rFonts w:ascii="Times New Roman" w:eastAsia="Times New Roman" w:hAnsi="Times New Roman" w:cs="Times New Roman"/>
+                <w:b/>
+                <w:sz w:val="20"/>
+              </w:rPr>
+              <w:t xml:space="preserve">Score: </w:t>
+            </w:r>
+            <w:r>
+              <w:rPr>
+                <w:rFonts w:ascii="Times New Roman" w:eastAsia="Times New Roman" w:hAnsi="Times New Roman" w:cs="Times New Roman"/>
+                <w:b/>
+                <w:sz w:val="20"/>
+              </w:rPr>
+              <w:t>100</w:t>
+            </w:r>
           </w:p>
         </w:tc>
       </w:tr>
       <w:tr>
         <w:tc>
           <w:tcPr>
-            <w:tcW w:w="2898" w:type="dxa"/>
+            <w:tcW w:w="2375" w:type="dxa"/>
+            <w:tcMar>
+              <w:top w:w="100" w:type="dxa"/>
+              <w:left w:w="100" w:type="dxa"/>
+              <w:bottom w:w="100" w:type="dxa"/>
+              <w:right w:w="100" w:type="dxa"/>
+            </w:tcMar>
           </w:tcPr>
           <w:p>
             <w:pPr>
-              <w:spacing w:line="360" w:lineRule="auto"/>
+              <w:pStyle w:val="Normal1"/>
             </w:pPr>
             <w:r>
-              <w:t>Schedule Feasibility</w:t>
+              <w:rPr>
+                <w:rFonts w:ascii="Times New Roman" w:eastAsia="Times New Roman" w:hAnsi="Times New Roman" w:cs="Times New Roman"/>
+                <w:b/>
+                <w:sz w:val="20"/>
+              </w:rPr>
+              <w:t>Technical Feasibility</w:t>
+            </w:r>
+            <w:r>
+              <w:t xml:space="preserve">: </w:t>
+            </w:r>
+          </w:p>
+          <w:p>
+            <w:pPr>
+              <w:pStyle w:val="Normal1"/>
+            </w:pPr>
+          </w:p>
+          <w:p>
+            <w:pPr>
+              <w:pStyle w:val="Normal1"/>
+              <w:rPr>
+                <w:rFonts w:ascii="Times New Roman" w:eastAsia="Times New Roman" w:hAnsi="Times New Roman" w:cs="Times New Roman"/>
+                <w:b/>
+                <w:sz w:val="20"/>
+              </w:rPr>
+            </w:pPr>
+            <w:r>
+              <w:rPr>
+                <w:rFonts w:ascii="Times New Roman" w:eastAsia="Times New Roman" w:hAnsi="Times New Roman" w:cs="Times New Roman"/>
+                <w:b/>
+                <w:sz w:val="20"/>
+              </w:rPr>
+              <w:t>Technology: An assessment of the maturity, availability, ability to acquire, and desirability of computer technology needed to support this candidate.</w:t>
+            </w:r>
+            <w:r>
+              <w:rPr>
+                <w:rFonts w:ascii="Times New Roman" w:eastAsia="Times New Roman" w:hAnsi="Times New Roman" w:cs="Times New Roman"/>
+                <w:b/>
+                <w:sz w:val="20"/>
+              </w:rPr>
+              <w:t xml:space="preserve"> </w:t>
+            </w:r>
+          </w:p>
+          <w:p>
+            <w:pPr>
+              <w:pStyle w:val="Normal1"/>
+            </w:pPr>
+          </w:p>
+          <w:p>
+            <w:pPr>
+              <w:pStyle w:val="Normal1"/>
+            </w:pPr>
+          </w:p>
+          <w:p>
+            <w:pPr>
+              <w:pStyle w:val="Normal1"/>
+            </w:pPr>
+            <w:r>
+              <w:rPr>
+                <w:rFonts w:ascii="Times New Roman" w:eastAsia="Times New Roman" w:hAnsi="Times New Roman" w:cs="Times New Roman"/>
+                <w:b/>
+                <w:sz w:val="20"/>
+              </w:rPr>
+              <w:t>Expertise: An assessment of the technical expertise needed to develop, operate, and maintain the candidate system.</w:t>
             </w:r>
           </w:p>
         </w:tc>
         <w:tc>
           <w:tcPr>
-            <w:tcW w:w="5958" w:type="dxa"/>
+            <w:tcW w:w="2405" w:type="dxa"/>
+            <w:tcMar>
+              <w:top w:w="100" w:type="dxa"/>
+              <w:left w:w="100" w:type="dxa"/>
+              <w:bottom w:w="100" w:type="dxa"/>
+              <w:right w:w="100" w:type="dxa"/>
+            </w:tcMar>
           </w:tcPr>
           <w:p>
             <w:pPr>
-              <w:spacing w:line="360" w:lineRule="auto"/>
+              <w:pStyle w:val="Normal1"/>
+              <w:jc w:val="center"/>
             </w:pPr>
+            <w:r>
+              <w:rPr>
+                <w:rFonts w:ascii="Times New Roman" w:eastAsia="Times New Roman" w:hAnsi="Times New Roman" w:cs="Times New Roman"/>
+                <w:b/>
+                <w:sz w:val="20"/>
+              </w:rPr>
+              <w:t>30%</w:t>
+            </w:r>
+          </w:p>
+        </w:tc>
+        <w:tc>
+          <w:tcPr>
+            <w:tcW w:w="4500" w:type="dxa"/>
+            <w:tcMar>
+              <w:top w:w="100" w:type="dxa"/>
+              <w:left w:w="100" w:type="dxa"/>
+              <w:bottom w:w="100" w:type="dxa"/>
+              <w:right w:w="100" w:type="dxa"/>
+            </w:tcMar>
+          </w:tcPr>
+          <w:p>
+            <w:pPr>
+              <w:pStyle w:val="Normal1"/>
+              <w:rPr>
+                <w:rFonts w:ascii="Times New Roman" w:eastAsia="Times New Roman" w:hAnsi="Times New Roman" w:cs="Times New Roman"/>
+                <w:sz w:val="20"/>
+              </w:rPr>
+            </w:pPr>
+            <w:r>
+              <w:rPr>
+                <w:rFonts w:ascii="Times New Roman" w:eastAsia="Times New Roman" w:hAnsi="Times New Roman" w:cs="Times New Roman"/>
+                <w:szCs w:val="22"/>
+              </w:rPr>
+              <w:t xml:space="preserve"> </w:t>
+            </w:r>
+            <w:r>
+              <w:rPr>
+                <w:rFonts w:ascii="Times New Roman" w:eastAsia="Times New Roman" w:hAnsi="Times New Roman" w:cs="Times New Roman"/>
+                <w:szCs w:val="22"/>
+              </w:rPr>
+              <w:t xml:space="preserve">The system </w:t>
+            </w:r>
+            <w:r>
+              <w:rPr>
+                <w:rFonts w:ascii="Times New Roman" w:eastAsia="Times New Roman" w:hAnsi="Times New Roman" w:cs="Times New Roman"/>
+                <w:szCs w:val="22"/>
+              </w:rPr>
+              <w:t>would be supported</w:t>
+            </w:r>
+            <w:r>
+              <w:rPr>
+                <w:rFonts w:ascii="Times New Roman" w:eastAsia="Times New Roman" w:hAnsi="Times New Roman" w:cs="Times New Roman"/>
+                <w:szCs w:val="22"/>
+              </w:rPr>
+              <w:t xml:space="preserve"> </w:t>
+            </w:r>
+            <w:r>
+              <w:rPr>
+                <w:rFonts w:ascii="Times New Roman" w:eastAsia="Times New Roman" w:hAnsi="Times New Roman" w:cs="Times New Roman"/>
+                <w:szCs w:val="22"/>
+              </w:rPr>
+              <w:t>in any mobile device, cell and tablets</w:t>
+            </w:r>
+            <w:r>
+              <w:rPr>
+                <w:rFonts w:ascii="Times New Roman" w:eastAsia="Times New Roman" w:hAnsi="Times New Roman" w:cs="Times New Roman"/>
+                <w:sz w:val="20"/>
+              </w:rPr>
+              <w:t>.</w:t>
+            </w:r>
+          </w:p>
+          <w:p>
+            <w:pPr>
+              <w:pStyle w:val="Normal1"/>
+              <w:rPr>
+                <w:rFonts w:ascii="Times New Roman" w:eastAsia="Times New Roman" w:hAnsi="Times New Roman" w:cs="Times New Roman"/>
+                <w:sz w:val="20"/>
+              </w:rPr>
+            </w:pPr>
+            <w:r>
+              <w:rPr>
+                <w:rFonts w:ascii="Times New Roman" w:eastAsia="Times New Roman" w:hAnsi="Times New Roman" w:cs="Times New Roman"/>
+                <w:sz w:val="20"/>
+              </w:rPr>
+              <w:t xml:space="preserve"> </w:t>
+            </w:r>
+          </w:p>
+          <w:p>
+            <w:pPr>
+              <w:pStyle w:val="Normal1"/>
+            </w:pPr>
+          </w:p>
+          <w:p>
+            <w:pPr>
+              <w:pStyle w:val="Normal1"/>
+            </w:pPr>
+            <w:bookmarkStart w:id="33" w:name="_GoBack"/>
+            <w:bookmarkEnd w:id="33"/>
+          </w:p>
+          <w:p>
+            <w:pPr>
+              <w:pStyle w:val="Normal1"/>
+              <w:rPr>
+                <w:rFonts w:ascii="Times New Roman" w:eastAsia="Times New Roman" w:hAnsi="Times New Roman" w:cs="Times New Roman"/>
+                <w:b/>
+                <w:sz w:val="20"/>
+              </w:rPr>
+            </w:pPr>
+          </w:p>
+          <w:p>
+            <w:pPr>
+              <w:pStyle w:val="Normal1"/>
+              <w:rPr>
+                <w:rFonts w:ascii="Times New Roman" w:eastAsia="Times New Roman" w:hAnsi="Times New Roman" w:cs="Times New Roman"/>
+                <w:b/>
+                <w:sz w:val="20"/>
+              </w:rPr>
+            </w:pPr>
+          </w:p>
+          <w:p>
+            <w:pPr>
+              <w:pStyle w:val="Normal1"/>
+              <w:rPr>
+                <w:rFonts w:ascii="Times New Roman" w:eastAsia="Times New Roman" w:hAnsi="Times New Roman" w:cs="Times New Roman"/>
+                <w:b/>
+                <w:sz w:val="20"/>
+              </w:rPr>
+            </w:pPr>
+          </w:p>
+          <w:p>
+            <w:pPr>
+              <w:pStyle w:val="Normal1"/>
+              <w:rPr>
+                <w:rFonts w:ascii="Times New Roman" w:eastAsia="Times New Roman" w:hAnsi="Times New Roman" w:cs="Times New Roman"/>
+                <w:b/>
+                <w:sz w:val="20"/>
+              </w:rPr>
+            </w:pPr>
+          </w:p>
+          <w:p>
+            <w:pPr>
+              <w:pStyle w:val="Normal1"/>
+              <w:rPr>
+                <w:rFonts w:ascii="Times New Roman" w:eastAsia="Times New Roman" w:hAnsi="Times New Roman" w:cs="Times New Roman"/>
+                <w:b/>
+                <w:sz w:val="20"/>
+              </w:rPr>
+            </w:pPr>
+          </w:p>
+          <w:p>
+            <w:pPr>
+              <w:pStyle w:val="Normal1"/>
+              <w:jc w:val="center"/>
+            </w:pPr>
+            <w:r>
+              <w:rPr>
+                <w:rFonts w:ascii="Times New Roman" w:eastAsia="Times New Roman" w:hAnsi="Times New Roman" w:cs="Times New Roman"/>
+                <w:b/>
+                <w:sz w:val="20"/>
+              </w:rPr>
+              <w:t xml:space="preserve">Score: </w:t>
+            </w:r>
+            <w:r>
+              <w:rPr>
+                <w:rFonts w:ascii="Times New Roman" w:eastAsia="Times New Roman" w:hAnsi="Times New Roman" w:cs="Times New Roman"/>
+                <w:b/>
+                <w:sz w:val="20"/>
+              </w:rPr>
+              <w:t>85</w:t>
+            </w:r>
           </w:p>
         </w:tc>
       </w:tr>
       <w:tr>
         <w:tc>
           <w:tcPr>
-            <w:tcW w:w="2898" w:type="dxa"/>
+            <w:tcW w:w="2375" w:type="dxa"/>
+            <w:tcMar>
+              <w:top w:w="100" w:type="dxa"/>
+              <w:left w:w="100" w:type="dxa"/>
+              <w:bottom w:w="100" w:type="dxa"/>
+              <w:right w:w="100" w:type="dxa"/>
+            </w:tcMar>
           </w:tcPr>
           <w:p>
             <w:pPr>
-              <w:spacing w:line="360" w:lineRule="auto"/>
+              <w:pStyle w:val="Normal1"/>
+              <w:jc w:val="center"/>
             </w:pPr>
             <w:r>
+              <w:rPr>
+                <w:rFonts w:ascii="Times New Roman" w:eastAsia="Times New Roman" w:hAnsi="Times New Roman" w:cs="Times New Roman"/>
+                <w:b/>
+                <w:sz w:val="20"/>
+              </w:rPr>
               <w:t>Economic Feasibility</w:t>
+            </w:r>
+            <w:r>
+              <w:t xml:space="preserve">: </w:t>
+            </w:r>
+            <w:r>
+              <w:rPr>
+                <w:rFonts w:ascii="Times New Roman" w:eastAsia="Times New Roman" w:hAnsi="Times New Roman" w:cs="Times New Roman"/>
+              </w:rPr>
+              <w:t>A</w:t>
+            </w:r>
+            <w:r>
+              <w:rPr>
+                <w:rFonts w:ascii="Times New Roman" w:eastAsia="Times New Roman" w:hAnsi="Times New Roman" w:cs="Times New Roman"/>
+              </w:rPr>
+              <w:t>bility of the system to cover its development and maintenance costs after its completion</w:t>
+            </w:r>
+            <w:r>
+              <w:t>.</w:t>
             </w:r>
           </w:p>
         </w:tc>
         <w:tc>
           <w:tcPr>
-            <w:tcW w:w="5958" w:type="dxa"/>
+            <w:tcW w:w="2405" w:type="dxa"/>
+            <w:tcMar>
+              <w:top w:w="100" w:type="dxa"/>
+              <w:left w:w="100" w:type="dxa"/>
+              <w:bottom w:w="100" w:type="dxa"/>
+              <w:right w:w="100" w:type="dxa"/>
+            </w:tcMar>
           </w:tcPr>
           <w:p>
             <w:pPr>
-              <w:spacing w:line="360" w:lineRule="auto"/>
+              <w:pStyle w:val="Normal1"/>
+              <w:jc w:val="center"/>
             </w:pPr>
+            <w:r>
+              <w:rPr>
+                <w:rFonts w:ascii="Times New Roman" w:eastAsia="Times New Roman" w:hAnsi="Times New Roman" w:cs="Times New Roman"/>
+                <w:b/>
+                <w:sz w:val="20"/>
+              </w:rPr>
+              <w:t>30%</w:t>
+            </w:r>
+          </w:p>
+        </w:tc>
+        <w:tc>
+          <w:tcPr>
+            <w:tcW w:w="4500" w:type="dxa"/>
+            <w:tcMar>
+              <w:top w:w="100" w:type="dxa"/>
+              <w:left w:w="100" w:type="dxa"/>
+              <w:bottom w:w="100" w:type="dxa"/>
+              <w:right w:w="100" w:type="dxa"/>
+            </w:tcMar>
+          </w:tcPr>
+          <w:p>
+            <w:pPr>
+              <w:pStyle w:val="Normal1"/>
+              <w:rPr>
+                <w:rFonts w:ascii="Times New Roman" w:eastAsia="Times New Roman" w:hAnsi="Times New Roman" w:cs="Times New Roman"/>
+                <w:sz w:val="20"/>
+              </w:rPr>
+            </w:pPr>
+            <w:r>
+              <w:rPr>
+                <w:rFonts w:ascii="Times New Roman" w:eastAsia="Times New Roman" w:hAnsi="Times New Roman" w:cs="Times New Roman"/>
+                <w:sz w:val="20"/>
+              </w:rPr>
+              <w:t xml:space="preserve">The new platform will be built using open resources, self database hosting and </w:t>
+            </w:r>
+            <w:proofErr w:type="gramStart"/>
+            <w:r>
+              <w:rPr>
+                <w:rFonts w:ascii="Times New Roman" w:eastAsia="Times New Roman" w:hAnsi="Times New Roman" w:cs="Times New Roman"/>
+                <w:sz w:val="20"/>
+              </w:rPr>
+              <w:t>school  and</w:t>
+            </w:r>
+            <w:proofErr w:type="gramEnd"/>
+            <w:r>
+              <w:rPr>
+                <w:rFonts w:ascii="Times New Roman" w:eastAsia="Times New Roman" w:hAnsi="Times New Roman" w:cs="Times New Roman"/>
+                <w:sz w:val="20"/>
+              </w:rPr>
+              <w:t xml:space="preserve"> developer’s resources, which will make the system cost $0. There will no be payback</w:t>
+            </w:r>
+          </w:p>
+          <w:p>
+            <w:pPr>
+              <w:pStyle w:val="Normal1"/>
+            </w:pPr>
+          </w:p>
+          <w:p>
+            <w:pPr>
+              <w:pStyle w:val="Normal1"/>
+              <w:jc w:val="center"/>
+            </w:pPr>
+            <w:r>
+              <w:rPr>
+                <w:rFonts w:ascii="Times New Roman" w:eastAsia="Times New Roman" w:hAnsi="Times New Roman" w:cs="Times New Roman"/>
+                <w:b/>
+                <w:sz w:val="20"/>
+              </w:rPr>
+              <w:t>Score: 100</w:t>
+            </w:r>
+          </w:p>
+        </w:tc>
+      </w:tr>
+      <w:tr>
+        <w:tc>
+          <w:tcPr>
+            <w:tcW w:w="2375" w:type="dxa"/>
+            <w:tcMar>
+              <w:top w:w="100" w:type="dxa"/>
+              <w:left w:w="100" w:type="dxa"/>
+              <w:bottom w:w="100" w:type="dxa"/>
+              <w:right w:w="100" w:type="dxa"/>
+            </w:tcMar>
+          </w:tcPr>
+          <w:p>
+            <w:pPr>
+              <w:pStyle w:val="Normal1"/>
+              <w:jc w:val="center"/>
+            </w:pPr>
+            <w:r>
+              <w:rPr>
+                <w:rFonts w:ascii="Times New Roman" w:eastAsia="Times New Roman" w:hAnsi="Times New Roman" w:cs="Times New Roman"/>
+                <w:b/>
+                <w:sz w:val="20"/>
+              </w:rPr>
+              <w:t>Schedule Feasibility</w:t>
+            </w:r>
+            <w:r>
+              <w:t xml:space="preserve">: </w:t>
+            </w:r>
+            <w:r>
+              <w:rPr>
+                <w:rFonts w:ascii="Times New Roman" w:eastAsia="Times New Roman" w:hAnsi="Times New Roman" w:cs="Times New Roman"/>
+              </w:rPr>
+              <w:t>H</w:t>
+            </w:r>
+            <w:r>
+              <w:rPr>
+                <w:rFonts w:ascii="Times New Roman" w:eastAsia="Times New Roman" w:hAnsi="Times New Roman" w:cs="Times New Roman"/>
+              </w:rPr>
+              <w:t>ow long the system would take to be designed and implemented</w:t>
+            </w:r>
+          </w:p>
+        </w:tc>
+        <w:tc>
+          <w:tcPr>
+            <w:tcW w:w="2405" w:type="dxa"/>
+            <w:tcMar>
+              <w:top w:w="100" w:type="dxa"/>
+              <w:left w:w="100" w:type="dxa"/>
+              <w:bottom w:w="100" w:type="dxa"/>
+              <w:right w:w="100" w:type="dxa"/>
+            </w:tcMar>
+          </w:tcPr>
+          <w:p>
+            <w:pPr>
+              <w:pStyle w:val="Normal1"/>
+              <w:jc w:val="center"/>
+            </w:pPr>
+            <w:r>
+              <w:rPr>
+                <w:rFonts w:ascii="Times New Roman" w:eastAsia="Times New Roman" w:hAnsi="Times New Roman" w:cs="Times New Roman"/>
+                <w:b/>
+                <w:sz w:val="20"/>
+              </w:rPr>
+              <w:t>10%</w:t>
+            </w:r>
+          </w:p>
+        </w:tc>
+        <w:tc>
+          <w:tcPr>
+            <w:tcW w:w="4500" w:type="dxa"/>
+            <w:tcMar>
+              <w:top w:w="100" w:type="dxa"/>
+              <w:left w:w="100" w:type="dxa"/>
+              <w:bottom w:w="100" w:type="dxa"/>
+              <w:right w:w="100" w:type="dxa"/>
+            </w:tcMar>
+          </w:tcPr>
+          <w:p>
+            <w:pPr>
+              <w:pStyle w:val="Normal1"/>
+            </w:pPr>
+            <w:r>
+              <w:rPr>
+                <w:rFonts w:ascii="Times New Roman" w:eastAsia="Times New Roman" w:hAnsi="Times New Roman" w:cs="Times New Roman"/>
+                <w:sz w:val="20"/>
+              </w:rPr>
+              <w:t>Based on the experience of the team and questions asked to the client within the project, the project is quite feasible in the timeframe.</w:t>
+            </w:r>
+          </w:p>
+          <w:p>
+            <w:pPr>
+              <w:pStyle w:val="Normal1"/>
+              <w:rPr>
+                <w:rFonts w:ascii="Times New Roman" w:eastAsia="Times New Roman" w:hAnsi="Times New Roman" w:cs="Times New Roman"/>
+                <w:b/>
+                <w:sz w:val="20"/>
+              </w:rPr>
+            </w:pPr>
+          </w:p>
+          <w:p>
+            <w:pPr>
+              <w:pStyle w:val="Normal1"/>
+              <w:jc w:val="center"/>
+              <w:rPr>
+                <w:rFonts w:ascii="Times New Roman" w:eastAsia="Times New Roman" w:hAnsi="Times New Roman" w:cs="Times New Roman"/>
+                <w:b/>
+                <w:sz w:val="20"/>
+              </w:rPr>
+            </w:pPr>
+          </w:p>
+          <w:p>
+            <w:pPr>
+              <w:pStyle w:val="Normal1"/>
+              <w:jc w:val="center"/>
+            </w:pPr>
+            <w:r>
+              <w:rPr>
+                <w:rFonts w:ascii="Times New Roman" w:eastAsia="Times New Roman" w:hAnsi="Times New Roman" w:cs="Times New Roman"/>
+                <w:b/>
+                <w:sz w:val="20"/>
+              </w:rPr>
+              <w:t>Score: 90</w:t>
+            </w:r>
+          </w:p>
+        </w:tc>
+      </w:tr>
+      <w:tr>
+        <w:tc>
+          <w:tcPr>
+            <w:tcW w:w="2375" w:type="dxa"/>
+            <w:tcMar>
+              <w:top w:w="100" w:type="dxa"/>
+              <w:left w:w="100" w:type="dxa"/>
+              <w:bottom w:w="100" w:type="dxa"/>
+              <w:right w:w="100" w:type="dxa"/>
+            </w:tcMar>
+          </w:tcPr>
+          <w:p>
+            <w:pPr>
+              <w:pStyle w:val="Normal1"/>
+              <w:jc w:val="center"/>
+            </w:pPr>
+            <w:r>
+              <w:rPr>
+                <w:rFonts w:ascii="Times New Roman" w:eastAsia="Times New Roman" w:hAnsi="Times New Roman" w:cs="Times New Roman"/>
+                <w:b/>
+                <w:sz w:val="20"/>
+              </w:rPr>
+              <w:t>Ranking:</w:t>
+            </w:r>
+          </w:p>
+        </w:tc>
+        <w:tc>
+          <w:tcPr>
+            <w:tcW w:w="2405" w:type="dxa"/>
+            <w:tcMar>
+              <w:top w:w="100" w:type="dxa"/>
+              <w:left w:w="100" w:type="dxa"/>
+              <w:bottom w:w="100" w:type="dxa"/>
+              <w:right w:w="100" w:type="dxa"/>
+            </w:tcMar>
+          </w:tcPr>
+          <w:p>
+            <w:pPr>
+              <w:pStyle w:val="Normal1"/>
+              <w:jc w:val="center"/>
+            </w:pPr>
+            <w:r>
+              <w:rPr>
+                <w:rFonts w:ascii="Times New Roman" w:eastAsia="Times New Roman" w:hAnsi="Times New Roman" w:cs="Times New Roman"/>
+                <w:b/>
+                <w:sz w:val="20"/>
+              </w:rPr>
+              <w:t>100%</w:t>
+            </w:r>
+          </w:p>
+        </w:tc>
+        <w:tc>
+          <w:tcPr>
+            <w:tcW w:w="4500" w:type="dxa"/>
+            <w:tcMar>
+              <w:top w:w="100" w:type="dxa"/>
+              <w:left w:w="100" w:type="dxa"/>
+              <w:bottom w:w="100" w:type="dxa"/>
+              <w:right w:w="100" w:type="dxa"/>
+            </w:tcMar>
+          </w:tcPr>
+          <w:p>
+            <w:pPr>
+              <w:pStyle w:val="Normal1"/>
+              <w:jc w:val="center"/>
+            </w:pPr>
+            <w:r>
+              <w:rPr>
+                <w:rFonts w:ascii="Times New Roman" w:eastAsia="Times New Roman" w:hAnsi="Times New Roman" w:cs="Times New Roman"/>
+                <w:b/>
+                <w:sz w:val="20"/>
+              </w:rPr>
+              <w:t xml:space="preserve"> 93</w:t>
+            </w:r>
+            <w:r>
+              <w:rPr>
+                <w:rFonts w:ascii="Times New Roman" w:eastAsia="Times New Roman" w:hAnsi="Times New Roman" w:cs="Times New Roman"/>
+                <w:b/>
+                <w:sz w:val="20"/>
+              </w:rPr>
+              <w:t>.</w:t>
+            </w:r>
+            <w:r>
+              <w:rPr>
+                <w:rFonts w:ascii="Times New Roman" w:eastAsia="Times New Roman" w:hAnsi="Times New Roman" w:cs="Times New Roman"/>
+                <w:b/>
+                <w:sz w:val="20"/>
+              </w:rPr>
+              <w:t>7</w:t>
+            </w:r>
+            <w:r>
+              <w:rPr>
+                <w:rFonts w:ascii="Times New Roman" w:eastAsia="Times New Roman" w:hAnsi="Times New Roman" w:cs="Times New Roman"/>
+                <w:b/>
+                <w:sz w:val="20"/>
+              </w:rPr>
+              <w:t>5</w:t>
+            </w:r>
           </w:p>
         </w:tc>
       </w:tr>
@@ -7092,7 +7929,7 @@
           <w:rFonts w:ascii="Times New Roman" w:eastAsia="Times New Roman" w:hAnsi="Times New Roman" w:cs="Times New Roman"/>
         </w:rPr>
       </w:pPr>
-      <w:bookmarkStart w:id="35" w:name="_Toc271751805"/>
+      <w:bookmarkStart w:id="34" w:name="_Toc273358672"/>
       <w:r>
         <w:rPr>
           <w:rFonts w:ascii="Times New Roman" w:eastAsia="Times New Roman" w:hAnsi="Times New Roman" w:cs="Times New Roman"/>
@@ -7105,7 +7942,7 @@
         </w:rPr>
         <w:t>.3.   Appendix C – Cost Matrix</w:t>
       </w:r>
-      <w:bookmarkEnd w:id="35"/>
+      <w:bookmarkEnd w:id="34"/>
       <w:r>
         <w:rPr>
           <w:rFonts w:ascii="Times New Roman" w:eastAsia="Times New Roman" w:hAnsi="Times New Roman" w:cs="Times New Roman"/>
@@ -7600,16 +8437,16 @@
         <w:pStyle w:val="Heading2"/>
         <w:spacing w:before="360" w:after="240"/>
       </w:pPr>
-      <w:bookmarkStart w:id="36" w:name="_Toc374308934"/>
-      <w:bookmarkStart w:id="37" w:name="_Toc271751806"/>
+      <w:bookmarkStart w:id="35" w:name="_Toc374308934"/>
+      <w:bookmarkStart w:id="36" w:name="_Toc273358673"/>
       <w:r>
         <w:rPr>
           <w:rFonts w:ascii="Times New Roman" w:eastAsia="Times New Roman" w:hAnsi="Times New Roman" w:cs="Times New Roman"/>
         </w:rPr>
         <w:t>4.4.   Appendix D - Diary of Meetings</w:t>
       </w:r>
+      <w:bookmarkEnd w:id="35"/>
       <w:bookmarkEnd w:id="36"/>
-      <w:bookmarkEnd w:id="37"/>
       <w:r>
         <w:rPr>
           <w:rFonts w:ascii="Times New Roman" w:eastAsia="Times New Roman" w:hAnsi="Times New Roman" w:cs="Times New Roman"/>
@@ -9345,16 +10182,108 @@
       <w:pPr>
         <w:pStyle w:val="Heading1"/>
         <w:spacing w:after="240" w:line="360" w:lineRule="auto"/>
-      </w:pPr>
-      <w:bookmarkStart w:id="38" w:name="_Toc271751807"/>
+        <w:rPr>
+          <w:rFonts w:ascii="Times New Roman" w:eastAsia="Times New Roman" w:hAnsi="Times New Roman" w:cs="Times New Roman"/>
+        </w:rPr>
+      </w:pPr>
+      <w:bookmarkStart w:id="37" w:name="_Toc273358674"/>
       <w:r>
         <w:rPr>
           <w:rFonts w:ascii="Times New Roman" w:eastAsia="Times New Roman" w:hAnsi="Times New Roman" w:cs="Times New Roman"/>
         </w:rPr>
         <w:t>5. References</w:t>
       </w:r>
-      <w:bookmarkEnd w:id="38"/>
-    </w:p>
+      <w:bookmarkEnd w:id="37"/>
+    </w:p>
+    <w:p>
+      <w:r>
+        <w:t>Images used:</w:t>
+      </w:r>
+    </w:p>
+    <w:p>
+      <w:pPr>
+        <w:pStyle w:val="ListParagraph"/>
+        <w:widowControl w:val="0"/>
+        <w:numPr>
+          <w:ilvl w:val="0"/>
+          <w:numId w:val="9"/>
+        </w:numPr>
+        <w:autoSpaceDE w:val="0"/>
+        <w:autoSpaceDN w:val="0"/>
+        <w:adjustRightInd w:val="0"/>
+        <w:rPr>
+          <w:rFonts w:eastAsiaTheme="minorEastAsia"/>
+          <w:sz w:val="22"/>
+          <w:szCs w:val="22"/>
+        </w:rPr>
+      </w:pPr>
+      <w:hyperlink r:id="rId9" w:history="1">
+        <w:r>
+          <w:rPr>
+            <w:rStyle w:val="Hyperlink"/>
+            <w:rFonts w:eastAsiaTheme="minorEastAsia"/>
+            <w:sz w:val="22"/>
+            <w:szCs w:val="22"/>
+          </w:rPr>
+          <w:t>http://www.plan-family-reunions.com/themeParks.html</w:t>
+        </w:r>
+      </w:hyperlink>
+    </w:p>
+    <w:p>
+      <w:pPr>
+        <w:pStyle w:val="ListParagraph"/>
+        <w:widowControl w:val="0"/>
+        <w:autoSpaceDE w:val="0"/>
+        <w:autoSpaceDN w:val="0"/>
+        <w:adjustRightInd w:val="0"/>
+        <w:ind w:left="360"/>
+        <w:rPr>
+          <w:rFonts w:eastAsiaTheme="minorEastAsia"/>
+          <w:sz w:val="22"/>
+          <w:szCs w:val="22"/>
+        </w:rPr>
+      </w:pPr>
+    </w:p>
+    <w:p>
+      <w:pPr>
+        <w:pStyle w:val="ListParagraph"/>
+        <w:widowControl w:val="0"/>
+        <w:numPr>
+          <w:ilvl w:val="0"/>
+          <w:numId w:val="9"/>
+        </w:numPr>
+        <w:autoSpaceDE w:val="0"/>
+        <w:autoSpaceDN w:val="0"/>
+        <w:adjustRightInd w:val="0"/>
+        <w:rPr>
+          <w:rFonts w:eastAsiaTheme="minorEastAsia"/>
+          <w:sz w:val="22"/>
+          <w:szCs w:val="22"/>
+        </w:rPr>
+      </w:pPr>
+      <w:r>
+        <w:rPr>
+          <w:rFonts w:eastAsiaTheme="minorEastAsia"/>
+          <w:sz w:val="22"/>
+          <w:szCs w:val="22"/>
+        </w:rPr>
+        <w:t>http://ru.forwallpaper.com/wallpaper/abstract-circles-patterns-dots-light-colors-bokeh-abstraction-172728.html</w:t>
+      </w:r>
+    </w:p>
+    <w:p>
+      <w:pPr>
+        <w:widowControl w:val="0"/>
+        <w:autoSpaceDE w:val="0"/>
+        <w:autoSpaceDN w:val="0"/>
+        <w:adjustRightInd w:val="0"/>
+        <w:rPr>
+          <w:rFonts w:ascii="Courier" w:eastAsiaTheme="minorEastAsia" w:hAnsi="Courier" w:cs="Courier"/>
+          <w:sz w:val="26"/>
+          <w:szCs w:val="26"/>
+        </w:rPr>
+      </w:pPr>
+    </w:p>
+    <w:p/>
     <w:p>
       <w:pPr>
         <w:spacing w:after="240"/>
@@ -9371,8 +10300,8 @@
       </w:pPr>
     </w:p>
     <w:sectPr>
-      <w:footerReference w:type="even" r:id="rId9"/>
-      <w:footerReference w:type="default" r:id="rId10"/>
+      <w:footerReference w:type="even" r:id="rId10"/>
+      <w:footerReference w:type="default" r:id="rId11"/>
       <w:pgSz w:w="12240" w:h="15840"/>
       <w:pgMar w:top="1440" w:right="1800" w:bottom="1440" w:left="1800" w:header="720" w:footer="720" w:gutter="0"/>
       <w:cols w:space="720"/>
@@ -9472,7 +10401,7 @@
         <w:rStyle w:val="PageNumber"/>
         <w:noProof/>
       </w:rPr>
-      <w:t>4</w:t>
+      <w:t>13</w:t>
     </w:r>
     <w:r>
       <w:rPr>
@@ -10141,6 +11070,92 @@
     </w:lvl>
   </w:abstractNum>
   <w:abstractNum w:abstractNumId="6">
+    <w:nsid w:val="65066969"/>
+    <w:multiLevelType w:val="hybridMultilevel"/>
+    <w:tmpl w:val="3F66909E"/>
+    <w:lvl w:ilvl="0" w:tplc="0409000F">
+      <w:start w:val="1"/>
+      <w:numFmt w:val="decimal"/>
+      <w:lvlText w:val="%1."/>
+      <w:lvlJc w:val="left"/>
+      <w:pPr>
+        <w:ind w:left="360" w:hanging="360"/>
+      </w:pPr>
+    </w:lvl>
+    <w:lvl w:ilvl="1" w:tplc="04090019" w:tentative="1">
+      <w:start w:val="1"/>
+      <w:numFmt w:val="lowerLetter"/>
+      <w:lvlText w:val="%2."/>
+      <w:lvlJc w:val="left"/>
+      <w:pPr>
+        <w:ind w:left="1080" w:hanging="360"/>
+      </w:pPr>
+    </w:lvl>
+    <w:lvl w:ilvl="2" w:tplc="0409001B" w:tentative="1">
+      <w:start w:val="1"/>
+      <w:numFmt w:val="lowerRoman"/>
+      <w:lvlText w:val="%3."/>
+      <w:lvlJc w:val="right"/>
+      <w:pPr>
+        <w:ind w:left="1800" w:hanging="180"/>
+      </w:pPr>
+    </w:lvl>
+    <w:lvl w:ilvl="3" w:tplc="0409000F" w:tentative="1">
+      <w:start w:val="1"/>
+      <w:numFmt w:val="decimal"/>
+      <w:lvlText w:val="%4."/>
+      <w:lvlJc w:val="left"/>
+      <w:pPr>
+        <w:ind w:left="2520" w:hanging="360"/>
+      </w:pPr>
+    </w:lvl>
+    <w:lvl w:ilvl="4" w:tplc="04090019" w:tentative="1">
+      <w:start w:val="1"/>
+      <w:numFmt w:val="lowerLetter"/>
+      <w:lvlText w:val="%5."/>
+      <w:lvlJc w:val="left"/>
+      <w:pPr>
+        <w:ind w:left="3240" w:hanging="360"/>
+      </w:pPr>
+    </w:lvl>
+    <w:lvl w:ilvl="5" w:tplc="0409001B" w:tentative="1">
+      <w:start w:val="1"/>
+      <w:numFmt w:val="lowerRoman"/>
+      <w:lvlText w:val="%6."/>
+      <w:lvlJc w:val="right"/>
+      <w:pPr>
+        <w:ind w:left="3960" w:hanging="180"/>
+      </w:pPr>
+    </w:lvl>
+    <w:lvl w:ilvl="6" w:tplc="0409000F" w:tentative="1">
+      <w:start w:val="1"/>
+      <w:numFmt w:val="decimal"/>
+      <w:lvlText w:val="%7."/>
+      <w:lvlJc w:val="left"/>
+      <w:pPr>
+        <w:ind w:left="4680" w:hanging="360"/>
+      </w:pPr>
+    </w:lvl>
+    <w:lvl w:ilvl="7" w:tplc="04090019" w:tentative="1">
+      <w:start w:val="1"/>
+      <w:numFmt w:val="lowerLetter"/>
+      <w:lvlText w:val="%8."/>
+      <w:lvlJc w:val="left"/>
+      <w:pPr>
+        <w:ind w:left="5400" w:hanging="360"/>
+      </w:pPr>
+    </w:lvl>
+    <w:lvl w:ilvl="8" w:tplc="0409001B" w:tentative="1">
+      <w:start w:val="1"/>
+      <w:numFmt w:val="lowerRoman"/>
+      <w:lvlText w:val="%9."/>
+      <w:lvlJc w:val="right"/>
+      <w:pPr>
+        <w:ind w:left="6120" w:hanging="180"/>
+      </w:pPr>
+    </w:lvl>
+  </w:abstractNum>
+  <w:abstractNum w:abstractNumId="7">
     <w:nsid w:val="6F695F04"/>
     <w:multiLevelType w:val="hybridMultilevel"/>
     <w:tmpl w:val="9E049C78"/>
@@ -10253,7 +11268,7 @@
       </w:rPr>
     </w:lvl>
   </w:abstractNum>
-  <w:abstractNum w:abstractNumId="7">
+  <w:abstractNum w:abstractNumId="8">
     <w:nsid w:val="78842833"/>
     <w:multiLevelType w:val="multilevel"/>
     <w:tmpl w:val="61BC010C"/>
@@ -10384,19 +11399,22 @@
     <w:abstractNumId w:val="0"/>
   </w:num>
   <w:num w:numId="4">
-    <w:abstractNumId w:val="7"/>
+    <w:abstractNumId w:val="8"/>
   </w:num>
   <w:num w:numId="5">
     <w:abstractNumId w:val="1"/>
   </w:num>
   <w:num w:numId="6">
-    <w:abstractNumId w:val="6"/>
+    <w:abstractNumId w:val="7"/>
   </w:num>
   <w:num w:numId="7">
     <w:abstractNumId w:val="4"/>
   </w:num>
   <w:num w:numId="8">
     <w:abstractNumId w:val="5"/>
+  </w:num>
+  <w:num w:numId="9">
+    <w:abstractNumId w:val="6"/>
   </w:num>
 </w:numbering>
 </file>
@@ -11347,6 +12365,19 @@
       </w:tcPr>
     </w:tblStylePr>
   </w:style>
+  <w:style w:type="paragraph" w:customStyle="1" w:styleId="Normal1">
+    <w:name w:val="Normal1"/>
+    <w:rsid w:val="00B30B46"/>
+    <w:pPr>
+      <w:spacing w:line="276" w:lineRule="auto"/>
+    </w:pPr>
+    <w:rPr>
+      <w:rFonts w:ascii="Arial" w:eastAsia="Arial" w:hAnsi="Arial" w:cs="Arial"/>
+      <w:color w:val="000000"/>
+      <w:sz w:val="22"/>
+      <w:lang w:eastAsia="ja-JP"/>
+    </w:rPr>
+  </w:style>
 </w:styles>
 </file>
 
@@ -12296,6 +13327,19 @@
       </w:tcPr>
     </w:tblStylePr>
   </w:style>
+  <w:style w:type="paragraph" w:customStyle="1" w:styleId="Normal1">
+    <w:name w:val="Normal1"/>
+    <w:rsid w:val="00B30B46"/>
+    <w:pPr>
+      <w:spacing w:line="276" w:lineRule="auto"/>
+    </w:pPr>
+    <w:rPr>
+      <w:rFonts w:ascii="Arial" w:eastAsia="Arial" w:hAnsi="Arial" w:cs="Arial"/>
+      <w:color w:val="000000"/>
+      <w:sz w:val="22"/>
+      <w:lang w:eastAsia="ja-JP"/>
+    </w:rPr>
+  </w:style>
 </w:styles>
 </file>
 

</xml_diff>